<commit_message>
projects with development documents
</commit_message>
<xml_diff>
--- a/开发文档.docx
+++ b/开发文档.docx
@@ -142,20 +142,38 @@
         <w:ind w:firstLine="420" w:firstLineChars="0"/>
         <w:jc w:val="left"/>
         <w:rPr>
-          <w:rFonts w:hint="eastAsia" w:asciiTheme="minorEastAsia" w:hAnsiTheme="minorEastAsia" w:cstheme="minorEastAsia"/>
-          <w:sz w:val="28"/>
-          <w:szCs w:val="28"/>
-          <w:lang w:val="en-US" w:eastAsia="zh-CN"/>
-        </w:rPr>
-      </w:pPr>
-      <w:r>
-        <w:rPr>
-          <w:rFonts w:hint="eastAsia" w:asciiTheme="minorEastAsia" w:hAnsiTheme="minorEastAsia" w:cstheme="minorEastAsia"/>
-          <w:sz w:val="28"/>
-          <w:szCs w:val="28"/>
-          <w:lang w:val="en-US" w:eastAsia="zh-CN"/>
-        </w:rPr>
-        <w:t>本项目是基于qml提供的felgo开发框架开发的一款经典小游戏---植物大战僵尸。</w:t>
+          <w:rFonts w:hint="default" w:asciiTheme="minorEastAsia" w:hAnsiTheme="minorEastAsia" w:cstheme="minorEastAsia"/>
+          <w:sz w:val="28"/>
+          <w:szCs w:val="28"/>
+          <w:lang w:val="en-US" w:eastAsia="zh-CN"/>
+        </w:rPr>
+      </w:pPr>
+      <w:r>
+        <w:rPr>
+          <w:rFonts w:hint="eastAsia" w:asciiTheme="minorEastAsia" w:hAnsiTheme="minorEastAsia" w:cstheme="minorEastAsia"/>
+          <w:sz w:val="28"/>
+          <w:szCs w:val="28"/>
+          <w:lang w:val="en-US" w:eastAsia="zh-CN"/>
+        </w:rPr>
+        <w:t>本项目是基于qml提供的felgo开发框架开发的一款经典小游戏---植物大战僵尸。开发过程中使用git版本控制工具, 所有项目源代码和相关文档都已上传到git</w:t>
+      </w:r>
+      <w:r>
+        <w:rPr>
+          <w:rFonts w:hint="default" w:asciiTheme="minorEastAsia" w:hAnsiTheme="minorEastAsia" w:cstheme="minorEastAsia"/>
+          <w:sz w:val="28"/>
+          <w:szCs w:val="28"/>
+          <w:lang w:val="en-US" w:eastAsia="zh-CN"/>
+        </w:rPr>
+        <w:t>hub</w:t>
+      </w:r>
+      <w:r>
+        <w:rPr>
+          <w:rFonts w:hint="eastAsia" w:asciiTheme="minorEastAsia" w:hAnsiTheme="minorEastAsia" w:cstheme="minorEastAsia"/>
+          <w:sz w:val="28"/>
+          <w:szCs w:val="28"/>
+          <w:lang w:val="en-US" w:eastAsia="zh-CN"/>
+        </w:rPr>
+        <w:t xml:space="preserve">. 链接附在文档末尾. </w:t>
       </w:r>
     </w:p>
     <w:p>
@@ -336,9 +354,9 @@
         <w:keepLines w:val="0"/>
         <w:widowControl/>
         <w:suppressLineNumbers w:val="0"/>
-        <w:jc w:val="left"/>
-        <w:rPr>
-          <w:rFonts w:ascii="宋体" w:hAnsi="宋体" w:eastAsia="宋体" w:cs="宋体"/>
+        <w:jc w:val="center"/>
+        <w:rPr>
+          <w:rFonts w:ascii="SimSun" w:hAnsi="SimSun" w:eastAsia="SimSun" w:cs="SimSun"/>
           <w:kern w:val="0"/>
           <w:sz w:val="24"/>
           <w:szCs w:val="24"/>
@@ -347,7 +365,7 @@
       </w:pPr>
       <w:r>
         <w:rPr>
-          <w:rFonts w:ascii="宋体" w:hAnsi="宋体" w:eastAsia="宋体" w:cs="宋体"/>
+          <w:rFonts w:ascii="SimSun" w:hAnsi="SimSun" w:eastAsia="SimSun" w:cs="SimSun"/>
           <w:kern w:val="0"/>
           <w:sz w:val="24"/>
           <w:szCs w:val="24"/>
@@ -355,8 +373,8 @@
         </w:rPr>
         <w:drawing>
           <wp:inline distT="0" distB="0" distL="114300" distR="114300">
-            <wp:extent cx="6256020" cy="4692650"/>
-            <wp:effectExtent l="0" t="0" r="11430" b="12700"/>
+            <wp:extent cx="4932045" cy="3699510"/>
+            <wp:effectExtent l="0" t="0" r="1905" b="15240"/>
             <wp:docPr id="5" name="图片 2" descr="IMG_256"/>
             <wp:cNvGraphicFramePr>
               <a:graphicFrameLocks xmlns:a="http://schemas.openxmlformats.org/drawingml/2006/main" noChangeAspect="1"/>
@@ -379,7 +397,7 @@
                   <pic:spPr>
                     <a:xfrm>
                       <a:off x="0" y="0"/>
-                      <a:ext cx="6256020" cy="4692650"/>
+                      <a:ext cx="4932045" cy="3699510"/>
                     </a:xfrm>
                     <a:prstGeom prst="rect">
                       <a:avLst/>
@@ -402,11 +420,93 @@
         <w:keepLines w:val="0"/>
         <w:widowControl/>
         <w:suppressLineNumbers w:val="0"/>
-        <w:jc w:val="left"/>
-      </w:pPr>
-      <w:r>
-        <w:rPr>
-          <w:rFonts w:ascii="宋体" w:hAnsi="宋体" w:eastAsia="宋体" w:cs="宋体"/>
+        <w:jc w:val="center"/>
+        <w:rPr>
+          <w:rFonts w:hint="eastAsia" w:ascii="SimSun" w:hAnsi="SimSun" w:eastAsia="SimSun" w:cs="SimSun"/>
+          <w:kern w:val="0"/>
+          <w:sz w:val="21"/>
+          <w:szCs w:val="21"/>
+          <w:lang w:val="en-US" w:eastAsia="zh-CN" w:bidi="ar"/>
+        </w:rPr>
+      </w:pPr>
+      <w:r>
+        <w:rPr>
+          <w:rFonts w:hint="eastAsia" w:ascii="SimSun" w:hAnsi="SimSun" w:eastAsia="SimSun" w:cs="SimSun"/>
+          <w:kern w:val="0"/>
+          <w:sz w:val="21"/>
+          <w:szCs w:val="21"/>
+          <w:lang w:val="en-US" w:eastAsia="zh-CN" w:bidi="ar"/>
+        </w:rPr>
+        <w:t xml:space="preserve">图3-1 </w:t>
+      </w:r>
+      <w:r>
+        <w:rPr>
+          <w:rFonts w:hint="default" w:ascii="SimSun" w:hAnsi="SimSun" w:eastAsia="SimSun" w:cs="SimSun"/>
+          <w:kern w:val="0"/>
+          <w:sz w:val="21"/>
+          <w:szCs w:val="21"/>
+          <w:lang w:val="en-US" w:eastAsia="zh-CN" w:bidi="ar"/>
+        </w:rPr>
+        <w:t>“</w:t>
+      </w:r>
+      <w:r>
+        <w:rPr>
+          <w:rFonts w:hint="eastAsia" w:ascii="SimSun" w:hAnsi="SimSun" w:eastAsia="SimSun" w:cs="SimSun"/>
+          <w:kern w:val="0"/>
+          <w:sz w:val="21"/>
+          <w:szCs w:val="21"/>
+          <w:lang w:val="en-US" w:eastAsia="zh-CN" w:bidi="ar"/>
+        </w:rPr>
+        <w:t>开始游戏界面</w:t>
+      </w:r>
+      <w:r>
+        <w:rPr>
+          <w:rFonts w:hint="default" w:ascii="SimSun" w:hAnsi="SimSun" w:eastAsia="SimSun" w:cs="SimSun"/>
+          <w:kern w:val="0"/>
+          <w:sz w:val="21"/>
+          <w:szCs w:val="21"/>
+          <w:lang w:val="en-US" w:eastAsia="zh-CN" w:bidi="ar"/>
+        </w:rPr>
+        <w:t>”</w:t>
+      </w:r>
+      <w:r>
+        <w:rPr>
+          <w:rFonts w:hint="eastAsia" w:ascii="SimSun" w:hAnsi="SimSun" w:eastAsia="SimSun" w:cs="SimSun"/>
+          <w:kern w:val="0"/>
+          <w:sz w:val="21"/>
+          <w:szCs w:val="21"/>
+          <w:lang w:val="en-US" w:eastAsia="zh-CN" w:bidi="ar"/>
+        </w:rPr>
+        <w:t>UI原型</w:t>
+      </w:r>
+    </w:p>
+    <w:p>
+      <w:pPr>
+        <w:keepNext w:val="0"/>
+        <w:keepLines w:val="0"/>
+        <w:widowControl/>
+        <w:suppressLineNumbers w:val="0"/>
+        <w:jc w:val="center"/>
+        <w:rPr>
+          <w:rFonts w:hint="default" w:ascii="SimSun" w:hAnsi="SimSun" w:eastAsia="SimSun" w:cs="SimSun"/>
+          <w:kern w:val="0"/>
+          <w:sz w:val="21"/>
+          <w:szCs w:val="21"/>
+          <w:lang w:val="en-US" w:eastAsia="zh-CN" w:bidi="ar"/>
+        </w:rPr>
+      </w:pPr>
+    </w:p>
+    <w:p>
+      <w:pPr>
+        <w:keepNext w:val="0"/>
+        <w:keepLines w:val="0"/>
+        <w:widowControl/>
+        <w:suppressLineNumbers w:val="0"/>
+        <w:jc w:val="center"/>
+      </w:pPr>
+      <w:r>
+        <w:rPr>
+          <w:rFonts w:ascii="SimSun" w:hAnsi="SimSun" w:eastAsia="SimSun" w:cs="SimSun"/>
           <w:kern w:val="0"/>
           <w:sz w:val="24"/>
           <w:szCs w:val="24"/>
@@ -414,8 +514,8 @@
         </w:rPr>
         <w:drawing>
           <wp:inline distT="0" distB="0" distL="114300" distR="114300">
-            <wp:extent cx="6315710" cy="4251960"/>
-            <wp:effectExtent l="0" t="0" r="8890" b="15240"/>
+            <wp:extent cx="4926965" cy="3317875"/>
+            <wp:effectExtent l="0" t="0" r="6985" b="15875"/>
             <wp:docPr id="6" name="图片 3" descr="IMG_256"/>
             <wp:cNvGraphicFramePr>
               <a:graphicFrameLocks xmlns:a="http://schemas.openxmlformats.org/drawingml/2006/main" noChangeAspect="1"/>
@@ -438,7 +538,7 @@
                   <pic:spPr>
                     <a:xfrm>
                       <a:off x="0" y="0"/>
-                      <a:ext cx="6315710" cy="4251960"/>
+                      <a:ext cx="4926965" cy="3317875"/>
                     </a:xfrm>
                     <a:prstGeom prst="rect">
                       <a:avLst/>
@@ -461,9 +561,75 @@
         <w:keepLines w:val="0"/>
         <w:widowControl/>
         <w:suppressLineNumbers w:val="0"/>
-        <w:jc w:val="left"/>
-        <w:rPr>
-          <w:rFonts w:ascii="宋体" w:hAnsi="宋体" w:eastAsia="宋体" w:cs="宋体"/>
+        <w:jc w:val="center"/>
+        <w:rPr>
+          <w:rFonts w:hint="default" w:ascii="SimSun" w:hAnsi="SimSun" w:eastAsia="SimSun" w:cs="SimSun"/>
+          <w:kern w:val="0"/>
+          <w:sz w:val="21"/>
+          <w:szCs w:val="21"/>
+          <w:lang w:val="en-US" w:eastAsia="zh-CN" w:bidi="ar"/>
+        </w:rPr>
+      </w:pPr>
+      <w:r>
+        <w:rPr>
+          <w:rFonts w:hint="eastAsia" w:ascii="SimSun" w:hAnsi="SimSun" w:eastAsia="SimSun" w:cs="SimSun"/>
+          <w:kern w:val="0"/>
+          <w:sz w:val="21"/>
+          <w:szCs w:val="21"/>
+          <w:lang w:val="en-US" w:eastAsia="zh-CN" w:bidi="ar"/>
+        </w:rPr>
+        <w:t xml:space="preserve">图3-2 </w:t>
+      </w:r>
+      <w:r>
+        <w:rPr>
+          <w:rFonts w:hint="default" w:ascii="SimSun" w:hAnsi="SimSun" w:eastAsia="SimSun" w:cs="SimSun"/>
+          <w:kern w:val="0"/>
+          <w:sz w:val="21"/>
+          <w:szCs w:val="21"/>
+          <w:lang w:val="en-US" w:eastAsia="zh-CN" w:bidi="ar"/>
+        </w:rPr>
+        <w:t>“</w:t>
+      </w:r>
+      <w:r>
+        <w:rPr>
+          <w:rFonts w:hint="eastAsia" w:ascii="SimSun" w:hAnsi="SimSun" w:eastAsia="SimSun" w:cs="SimSun"/>
+          <w:kern w:val="0"/>
+          <w:sz w:val="21"/>
+          <w:szCs w:val="21"/>
+          <w:lang w:val="en-US" w:eastAsia="zh-CN" w:bidi="ar"/>
+        </w:rPr>
+        <w:t>选择植物界面</w:t>
+      </w:r>
+      <w:r>
+        <w:rPr>
+          <w:rFonts w:hint="default" w:ascii="SimSun" w:hAnsi="SimSun" w:eastAsia="SimSun" w:cs="SimSun"/>
+          <w:kern w:val="0"/>
+          <w:sz w:val="21"/>
+          <w:szCs w:val="21"/>
+          <w:lang w:val="en-US" w:eastAsia="zh-CN" w:bidi="ar"/>
+        </w:rPr>
+        <w:t>”</w:t>
+      </w:r>
+      <w:r>
+        <w:rPr>
+          <w:rFonts w:hint="eastAsia" w:ascii="SimSun" w:hAnsi="SimSun" w:eastAsia="SimSun" w:cs="SimSun"/>
+          <w:kern w:val="0"/>
+          <w:sz w:val="21"/>
+          <w:szCs w:val="21"/>
+          <w:lang w:val="en-US" w:eastAsia="zh-CN" w:bidi="ar"/>
+        </w:rPr>
+        <w:t>UI原型</w:t>
+      </w:r>
+    </w:p>
+    <w:p>
+      <w:pPr>
+        <w:keepNext w:val="0"/>
+        <w:keepLines w:val="0"/>
+        <w:widowControl/>
+        <w:suppressLineNumbers w:val="0"/>
+        <w:jc w:val="left"/>
+        <w:rPr>
+          <w:rFonts w:ascii="SimSun" w:hAnsi="SimSun" w:eastAsia="SimSun" w:cs="SimSun"/>
           <w:kern w:val="0"/>
           <w:sz w:val="24"/>
           <w:szCs w:val="24"/>
@@ -477,17 +643,17 @@
           <w:ilvl w:val="0"/>
           <w:numId w:val="0"/>
         </w:numPr>
-        <w:jc w:val="left"/>
-        <w:rPr>
-          <w:rFonts w:hint="eastAsia" w:asciiTheme="minorEastAsia" w:hAnsiTheme="minorEastAsia" w:cstheme="minorEastAsia"/>
-          <w:sz w:val="28"/>
-          <w:szCs w:val="28"/>
-          <w:lang w:val="en-US" w:eastAsia="zh-CN"/>
-        </w:rPr>
-      </w:pPr>
-      <w:r>
-        <w:rPr>
-          <w:rFonts w:ascii="宋体" w:hAnsi="宋体" w:eastAsia="宋体" w:cs="宋体"/>
+        <w:jc w:val="center"/>
+        <w:rPr>
+          <w:rFonts w:hint="eastAsia" w:asciiTheme="minorEastAsia" w:hAnsiTheme="minorEastAsia" w:cstheme="minorEastAsia"/>
+          <w:sz w:val="28"/>
+          <w:szCs w:val="28"/>
+          <w:lang w:val="en-US" w:eastAsia="zh-CN"/>
+        </w:rPr>
+      </w:pPr>
+      <w:r>
+        <w:rPr>
+          <w:rFonts w:ascii="SimSun" w:hAnsi="SimSun" w:eastAsia="SimSun" w:cs="SimSun"/>
           <w:kern w:val="0"/>
           <w:sz w:val="24"/>
           <w:szCs w:val="24"/>
@@ -495,8 +661,8 @@
         </w:rPr>
         <w:drawing>
           <wp:inline distT="0" distB="0" distL="114300" distR="114300">
-            <wp:extent cx="6306185" cy="3267075"/>
-            <wp:effectExtent l="0" t="0" r="18415" b="9525"/>
+            <wp:extent cx="5066665" cy="2625090"/>
+            <wp:effectExtent l="0" t="0" r="635" b="3810"/>
             <wp:docPr id="4" name="图片 1" descr="IMG_256"/>
             <wp:cNvGraphicFramePr>
               <a:graphicFrameLocks xmlns:a="http://schemas.openxmlformats.org/drawingml/2006/main" noChangeAspect="1"/>
@@ -519,7 +685,7 @@
                   <pic:spPr>
                     <a:xfrm>
                       <a:off x="0" y="0"/>
-                      <a:ext cx="6306185" cy="3267075"/>
+                      <a:ext cx="5066665" cy="2625090"/>
                     </a:xfrm>
                     <a:prstGeom prst="rect">
                       <a:avLst/>
@@ -542,6 +708,72 @@
         <w:keepLines w:val="0"/>
         <w:widowControl/>
         <w:suppressLineNumbers w:val="0"/>
+        <w:jc w:val="center"/>
+        <w:rPr>
+          <w:rFonts w:hint="default" w:ascii="SimSun" w:hAnsi="SimSun" w:eastAsia="SimSun" w:cs="SimSun"/>
+          <w:kern w:val="0"/>
+          <w:sz w:val="21"/>
+          <w:szCs w:val="21"/>
+          <w:lang w:val="en-US" w:eastAsia="zh-CN" w:bidi="ar"/>
+        </w:rPr>
+      </w:pPr>
+      <w:r>
+        <w:rPr>
+          <w:rFonts w:hint="eastAsia" w:ascii="SimSun" w:hAnsi="SimSun" w:eastAsia="SimSun" w:cs="SimSun"/>
+          <w:kern w:val="0"/>
+          <w:sz w:val="21"/>
+          <w:szCs w:val="21"/>
+          <w:lang w:val="en-US" w:eastAsia="zh-CN" w:bidi="ar"/>
+        </w:rPr>
+        <w:t xml:space="preserve">图3-1 </w:t>
+      </w:r>
+      <w:r>
+        <w:rPr>
+          <w:rFonts w:hint="default" w:ascii="SimSun" w:hAnsi="SimSun" w:eastAsia="SimSun" w:cs="SimSun"/>
+          <w:kern w:val="0"/>
+          <w:sz w:val="21"/>
+          <w:szCs w:val="21"/>
+          <w:lang w:val="en-US" w:eastAsia="zh-CN" w:bidi="ar"/>
+        </w:rPr>
+        <w:t>“</w:t>
+      </w:r>
+      <w:r>
+        <w:rPr>
+          <w:rFonts w:hint="eastAsia" w:ascii="SimSun" w:hAnsi="SimSun" w:eastAsia="SimSun" w:cs="SimSun"/>
+          <w:kern w:val="0"/>
+          <w:sz w:val="21"/>
+          <w:szCs w:val="21"/>
+          <w:lang w:val="en-US" w:eastAsia="zh-CN" w:bidi="ar"/>
+        </w:rPr>
+        <w:t>游戏界面</w:t>
+      </w:r>
+      <w:r>
+        <w:rPr>
+          <w:rFonts w:hint="default" w:ascii="SimSun" w:hAnsi="SimSun" w:eastAsia="SimSun" w:cs="SimSun"/>
+          <w:kern w:val="0"/>
+          <w:sz w:val="21"/>
+          <w:szCs w:val="21"/>
+          <w:lang w:val="en-US" w:eastAsia="zh-CN" w:bidi="ar"/>
+        </w:rPr>
+        <w:t>”</w:t>
+      </w:r>
+      <w:r>
+        <w:rPr>
+          <w:rFonts w:hint="eastAsia" w:ascii="SimSun" w:hAnsi="SimSun" w:eastAsia="SimSun" w:cs="SimSun"/>
+          <w:kern w:val="0"/>
+          <w:sz w:val="21"/>
+          <w:szCs w:val="21"/>
+          <w:lang w:val="en-US" w:eastAsia="zh-CN" w:bidi="ar"/>
+        </w:rPr>
+        <w:t>UI原型</w:t>
+      </w:r>
+    </w:p>
+    <w:p>
+      <w:pPr>
+        <w:keepNext w:val="0"/>
+        <w:keepLines w:val="0"/>
+        <w:widowControl/>
+        <w:suppressLineNumbers w:val="0"/>
         <w:jc w:val="left"/>
       </w:pPr>
     </w:p>
@@ -655,8 +887,8 @@
         </w:rPr>
         <w:drawing>
           <wp:inline distT="0" distB="0" distL="114300" distR="114300">
-            <wp:extent cx="5263515" cy="1940560"/>
-            <wp:effectExtent l="0" t="0" r="13335" b="2540"/>
+            <wp:extent cx="4959350" cy="1940560"/>
+            <wp:effectExtent l="0" t="0" r="12700" b="2540"/>
             <wp:docPr id="1" name="图片 1" descr="main"/>
             <wp:cNvGraphicFramePr>
               <a:graphicFrameLocks xmlns:a="http://schemas.openxmlformats.org/drawingml/2006/main" noChangeAspect="1"/>
@@ -679,7 +911,7 @@
                   <pic:spPr>
                     <a:xfrm>
                       <a:off x="0" y="0"/>
-                      <a:ext cx="5263515" cy="1940560"/>
+                      <a:ext cx="4959350" cy="1940560"/>
                     </a:xfrm>
                     <a:prstGeom prst="rect">
                       <a:avLst/>
@@ -694,6 +926,72 @@
     </w:p>
     <w:p>
       <w:pPr>
+        <w:keepNext w:val="0"/>
+        <w:keepLines w:val="0"/>
+        <w:widowControl/>
+        <w:suppressLineNumbers w:val="0"/>
+        <w:jc w:val="center"/>
+        <w:rPr>
+          <w:rFonts w:hint="default" w:ascii="SimSun" w:hAnsi="SimSun" w:eastAsia="SimSun" w:cs="SimSun"/>
+          <w:kern w:val="0"/>
+          <w:sz w:val="21"/>
+          <w:szCs w:val="21"/>
+          <w:lang w:val="en-US" w:eastAsia="zh-CN" w:bidi="ar"/>
+        </w:rPr>
+      </w:pPr>
+      <w:r>
+        <w:rPr>
+          <w:rFonts w:hint="eastAsia" w:ascii="SimSun" w:hAnsi="SimSun" w:eastAsia="SimSun" w:cs="SimSun"/>
+          <w:kern w:val="0"/>
+          <w:sz w:val="21"/>
+          <w:szCs w:val="21"/>
+          <w:lang w:val="en-US" w:eastAsia="zh-CN" w:bidi="ar"/>
+        </w:rPr>
+        <w:t xml:space="preserve">图4-1 </w:t>
+      </w:r>
+      <w:r>
+        <w:rPr>
+          <w:rFonts w:hint="default" w:ascii="SimSun" w:hAnsi="SimSun" w:eastAsia="SimSun" w:cs="SimSun"/>
+          <w:kern w:val="0"/>
+          <w:sz w:val="21"/>
+          <w:szCs w:val="21"/>
+          <w:lang w:val="en-US" w:eastAsia="zh-CN" w:bidi="ar"/>
+        </w:rPr>
+        <w:t>“</w:t>
+      </w:r>
+      <w:r>
+        <w:rPr>
+          <w:rFonts w:hint="eastAsia" w:ascii="SimSun" w:hAnsi="SimSun" w:eastAsia="SimSun" w:cs="SimSun"/>
+          <w:kern w:val="0"/>
+          <w:sz w:val="21"/>
+          <w:szCs w:val="21"/>
+          <w:lang w:val="en-US" w:eastAsia="zh-CN" w:bidi="ar"/>
+        </w:rPr>
+        <w:t>Main</w:t>
+      </w:r>
+      <w:r>
+        <w:rPr>
+          <w:rFonts w:hint="default" w:ascii="SimSun" w:hAnsi="SimSun" w:eastAsia="SimSun" w:cs="SimSun"/>
+          <w:kern w:val="0"/>
+          <w:sz w:val="21"/>
+          <w:szCs w:val="21"/>
+          <w:lang w:val="en-US" w:eastAsia="zh-CN" w:bidi="ar"/>
+        </w:rPr>
+        <w:t>.qml”</w:t>
+      </w:r>
+      <w:r>
+        <w:rPr>
+          <w:rFonts w:hint="eastAsia" w:ascii="SimSun" w:hAnsi="SimSun" w:eastAsia="SimSun" w:cs="SimSun"/>
+          <w:kern w:val="0"/>
+          <w:sz w:val="21"/>
+          <w:szCs w:val="21"/>
+          <w:lang w:val="en-US" w:eastAsia="zh-CN" w:bidi="ar"/>
+        </w:rPr>
+        <w:t>对象树</w:t>
+      </w:r>
+    </w:p>
+    <w:p>
+      <w:pPr>
         <w:numPr>
           <w:ilvl w:val="0"/>
           <w:numId w:val="0"/>
@@ -716,8 +1014,8 @@
         </w:rPr>
         <w:drawing>
           <wp:inline distT="0" distB="0" distL="114300" distR="114300">
-            <wp:extent cx="5266690" cy="1483360"/>
-            <wp:effectExtent l="0" t="0" r="10160" b="2540"/>
+            <wp:extent cx="5012690" cy="1483360"/>
+            <wp:effectExtent l="0" t="0" r="16510" b="2540"/>
             <wp:docPr id="3" name="图片 3" descr="welcome"/>
             <wp:cNvGraphicFramePr>
               <a:graphicFrameLocks xmlns:a="http://schemas.openxmlformats.org/drawingml/2006/main" noChangeAspect="1"/>
@@ -740,7 +1038,7 @@
                   <pic:spPr>
                     <a:xfrm>
                       <a:off x="0" y="0"/>
-                      <a:ext cx="5266690" cy="1483360"/>
+                      <a:ext cx="5012690" cy="1483360"/>
                     </a:xfrm>
                     <a:prstGeom prst="rect">
                       <a:avLst/>
@@ -755,6 +1053,72 @@
     </w:p>
     <w:p>
       <w:pPr>
+        <w:keepNext w:val="0"/>
+        <w:keepLines w:val="0"/>
+        <w:widowControl/>
+        <w:suppressLineNumbers w:val="0"/>
+        <w:jc w:val="center"/>
+        <w:rPr>
+          <w:rFonts w:hint="default" w:ascii="SimSun" w:hAnsi="SimSun" w:eastAsia="SimSun" w:cs="SimSun"/>
+          <w:kern w:val="0"/>
+          <w:sz w:val="21"/>
+          <w:szCs w:val="21"/>
+          <w:lang w:val="en-US" w:eastAsia="zh-CN" w:bidi="ar"/>
+        </w:rPr>
+      </w:pPr>
+      <w:r>
+        <w:rPr>
+          <w:rFonts w:hint="eastAsia" w:ascii="SimSun" w:hAnsi="SimSun" w:eastAsia="SimSun" w:cs="SimSun"/>
+          <w:kern w:val="0"/>
+          <w:sz w:val="21"/>
+          <w:szCs w:val="21"/>
+          <w:lang w:val="en-US" w:eastAsia="zh-CN" w:bidi="ar"/>
+        </w:rPr>
+        <w:t xml:space="preserve">图4-2 </w:t>
+      </w:r>
+      <w:r>
+        <w:rPr>
+          <w:rFonts w:hint="default" w:ascii="SimSun" w:hAnsi="SimSun" w:eastAsia="SimSun" w:cs="SimSun"/>
+          <w:kern w:val="0"/>
+          <w:sz w:val="21"/>
+          <w:szCs w:val="21"/>
+          <w:lang w:val="en-US" w:eastAsia="zh-CN" w:bidi="ar"/>
+        </w:rPr>
+        <w:t>“</w:t>
+      </w:r>
+      <w:r>
+        <w:rPr>
+          <w:rFonts w:hint="eastAsia" w:ascii="SimSun" w:hAnsi="SimSun" w:eastAsia="SimSun" w:cs="SimSun"/>
+          <w:kern w:val="0"/>
+          <w:sz w:val="21"/>
+          <w:szCs w:val="21"/>
+          <w:lang w:val="en-US" w:eastAsia="zh-CN" w:bidi="ar"/>
+        </w:rPr>
+        <w:t>Welcome</w:t>
+      </w:r>
+      <w:r>
+        <w:rPr>
+          <w:rFonts w:hint="default" w:ascii="SimSun" w:hAnsi="SimSun" w:eastAsia="SimSun" w:cs="SimSun"/>
+          <w:kern w:val="0"/>
+          <w:sz w:val="21"/>
+          <w:szCs w:val="21"/>
+          <w:lang w:val="en-US" w:eastAsia="zh-CN" w:bidi="ar"/>
+        </w:rPr>
+        <w:t>.qml”</w:t>
+      </w:r>
+      <w:r>
+        <w:rPr>
+          <w:rFonts w:hint="eastAsia" w:ascii="SimSun" w:hAnsi="SimSun" w:eastAsia="SimSun" w:cs="SimSun"/>
+          <w:kern w:val="0"/>
+          <w:sz w:val="21"/>
+          <w:szCs w:val="21"/>
+          <w:lang w:val="en-US" w:eastAsia="zh-CN" w:bidi="ar"/>
+        </w:rPr>
+        <w:t>对象树</w:t>
+      </w:r>
+    </w:p>
+    <w:p>
+      <w:pPr>
         <w:numPr>
           <w:ilvl w:val="0"/>
           <w:numId w:val="0"/>
@@ -767,11 +1131,21 @@
           <w:szCs w:val="28"/>
           <w:lang w:val="en-US" w:eastAsia="zh-CN"/>
         </w:rPr>
+      </w:pPr>
+    </w:p>
+    <w:p>
+      <w:pPr>
+        <w:numPr>
+          <w:ilvl w:val="0"/>
+          <w:numId w:val="0"/>
+        </w:numPr>
+        <w:ind w:firstLine="420" w:firstLineChars="0"/>
+        <w:jc w:val="left"/>
       </w:pPr>
       <w:r>
         <w:drawing>
           <wp:inline distT="0" distB="0" distL="114300" distR="114300">
-            <wp:extent cx="5269865" cy="1110615"/>
+            <wp:extent cx="5003165" cy="1110615"/>
             <wp:effectExtent l="0" t="0" r="6985" b="13335"/>
             <wp:docPr id="8" name="图片 5"/>
             <wp:cNvGraphicFramePr>
@@ -795,7 +1169,7 @@
                   <pic:spPr>
                     <a:xfrm>
                       <a:off x="0" y="0"/>
-                      <a:ext cx="5269865" cy="1110615"/>
+                      <a:ext cx="5003165" cy="1110615"/>
                     </a:xfrm>
                     <a:prstGeom prst="rect">
                       <a:avLst/>
@@ -814,6 +1188,116 @@
     </w:p>
     <w:p>
       <w:pPr>
+        <w:keepNext w:val="0"/>
+        <w:keepLines w:val="0"/>
+        <w:widowControl/>
+        <w:suppressLineNumbers w:val="0"/>
+        <w:jc w:val="center"/>
+        <w:rPr>
+          <w:rFonts w:hint="default" w:ascii="SimSun" w:hAnsi="SimSun" w:eastAsia="SimSun" w:cs="SimSun"/>
+          <w:kern w:val="0"/>
+          <w:sz w:val="21"/>
+          <w:szCs w:val="21"/>
+          <w:lang w:val="en-US" w:eastAsia="zh-CN" w:bidi="ar"/>
+        </w:rPr>
+      </w:pPr>
+      <w:r>
+        <w:rPr>
+          <w:rFonts w:hint="eastAsia" w:ascii="SimSun" w:hAnsi="SimSun" w:eastAsia="SimSun" w:cs="SimSun"/>
+          <w:kern w:val="0"/>
+          <w:sz w:val="21"/>
+          <w:szCs w:val="21"/>
+          <w:lang w:val="en-US" w:eastAsia="zh-CN" w:bidi="ar"/>
+        </w:rPr>
+        <w:t>图4-</w:t>
+      </w:r>
+      <w:r>
+        <w:rPr>
+          <w:rFonts w:hint="default" w:ascii="SimSun" w:hAnsi="SimSun" w:eastAsia="SimSun" w:cs="SimSun"/>
+          <w:kern w:val="0"/>
+          <w:sz w:val="21"/>
+          <w:szCs w:val="21"/>
+          <w:lang w:val="en-US" w:eastAsia="zh-CN" w:bidi="ar"/>
+        </w:rPr>
+        <w:t>3</w:t>
+      </w:r>
+      <w:r>
+        <w:rPr>
+          <w:rFonts w:hint="eastAsia" w:ascii="SimSun" w:hAnsi="SimSun" w:eastAsia="SimSun" w:cs="SimSun"/>
+          <w:kern w:val="0"/>
+          <w:sz w:val="21"/>
+          <w:szCs w:val="21"/>
+          <w:lang w:val="en-US" w:eastAsia="zh-CN" w:bidi="ar"/>
+        </w:rPr>
+        <w:t xml:space="preserve"> </w:t>
+      </w:r>
+      <w:r>
+        <w:rPr>
+          <w:rFonts w:hint="default" w:ascii="SimSun" w:hAnsi="SimSun" w:eastAsia="SimSun" w:cs="SimSun"/>
+          <w:kern w:val="0"/>
+          <w:sz w:val="21"/>
+          <w:szCs w:val="21"/>
+          <w:lang w:val="en-US" w:eastAsia="zh-CN" w:bidi="ar"/>
+        </w:rPr>
+        <w:t>“</w:t>
+      </w:r>
+      <w:r>
+        <w:rPr>
+          <w:rFonts w:hint="eastAsia" w:ascii="SimSun" w:hAnsi="SimSun" w:eastAsia="SimSun" w:cs="SimSun"/>
+          <w:kern w:val="0"/>
+          <w:sz w:val="21"/>
+          <w:szCs w:val="21"/>
+          <w:lang w:val="en-US" w:eastAsia="zh-CN" w:bidi="ar"/>
+        </w:rPr>
+        <w:t>Scene</w:t>
+      </w:r>
+      <w:r>
+        <w:rPr>
+          <w:rFonts w:hint="default" w:ascii="SimSun" w:hAnsi="SimSun" w:eastAsia="SimSun" w:cs="SimSun"/>
+          <w:kern w:val="0"/>
+          <w:sz w:val="21"/>
+          <w:szCs w:val="21"/>
+          <w:lang w:val="en-US" w:eastAsia="zh-CN" w:bidi="ar"/>
+        </w:rPr>
+        <w:t>.qml”</w:t>
+      </w:r>
+      <w:r>
+        <w:rPr>
+          <w:rFonts w:hint="eastAsia" w:ascii="SimSun" w:hAnsi="SimSun" w:eastAsia="SimSun" w:cs="SimSun"/>
+          <w:kern w:val="0"/>
+          <w:sz w:val="21"/>
+          <w:szCs w:val="21"/>
+          <w:lang w:val="en-US" w:eastAsia="zh-CN" w:bidi="ar"/>
+        </w:rPr>
+        <w:t>对象树</w:t>
+      </w:r>
+    </w:p>
+    <w:p>
+      <w:pPr>
+        <w:numPr>
+          <w:ilvl w:val="0"/>
+          <w:numId w:val="0"/>
+        </w:numPr>
+        <w:ind w:firstLine="420" w:firstLineChars="0"/>
+        <w:jc w:val="left"/>
+      </w:pPr>
+    </w:p>
+    <w:p>
+      <w:pPr>
+        <w:numPr>
+          <w:ilvl w:val="0"/>
+          <w:numId w:val="0"/>
+        </w:numPr>
+        <w:ind w:firstLine="420" w:firstLineChars="0"/>
+        <w:jc w:val="left"/>
+        <w:rPr>
+          <w:rFonts w:hint="eastAsia"/>
+          <w:lang w:val="en-US" w:eastAsia="zh-CN"/>
+        </w:rPr>
+      </w:pPr>
+    </w:p>
+    <w:p>
+      <w:pPr>
         <w:numPr>
           <w:ilvl w:val="0"/>
           <w:numId w:val="1"/>
@@ -908,6 +1392,7 @@
     <w:p>
       <w:pPr>
         <w:numPr>
+          <w:ilvl w:val="0"/>
           <w:numId w:val="0"/>
         </w:numPr>
         <w:ind w:left="420" w:leftChars="0" w:firstLine="420" w:firstLineChars="0"/>
@@ -930,12 +1415,13 @@
           <w:szCs w:val="28"/>
           <w:lang w:val="en-US" w:eastAsia="zh-CN"/>
         </w:rPr>
-        <w:t>功能概述：从植物卡池中选择植物到植物战斗栏上，使玩家可以在开始游戏后拖动植物到草坪上进行战斗</w:t>
-      </w:r>
-    </w:p>
-    <w:p>
-      <w:pPr>
-        <w:numPr>
+        <w:t>功能概述：从植物卡池中选择植物到已选植物栏上，使玩家可以在开始游戏后拖动植物到草坪上进行战斗</w:t>
+      </w:r>
+    </w:p>
+    <w:p>
+      <w:pPr>
+        <w:numPr>
+          <w:ilvl w:val="0"/>
           <w:numId w:val="0"/>
         </w:numPr>
         <w:ind w:left="420" w:leftChars="0" w:firstLine="420" w:firstLineChars="0"/>
@@ -949,6 +1435,17 @@
           <w:lang w:val="en-US" w:eastAsia="zh-CN"/>
         </w:rPr>
       </w:pPr>
+      <w:r>
+        <w:rPr>
+          <w:rFonts w:hint="eastAsia" w:asciiTheme="minorEastAsia" w:hAnsiTheme="minorEastAsia" w:cstheme="minorEastAsia"/>
+          <w:b w:val="0"/>
+          <w:bCs w:val="0"/>
+          <w:sz w:val="28"/>
+          <w:szCs w:val="28"/>
+          <w:lang w:val="en-US" w:eastAsia="zh-CN"/>
+        </w:rPr>
+        <w:t>实现逻辑: 游戏界面切换到选择植物界面后,初始化植物卡池和已选植物栏,此时植物卡池和已选植物栏都包含7张可选择的植物卡,但已选植物栏内的植物卡可见性被设置成false(visible=false),并且已选植物栏内的植物卡可见性与植物卡池中的植物卡接收的点击事件绑定.若要选择植物卡池里的植物,则点击对应卡片,同时已选植物栏中对应卡片可见性变为true,从而实现选择植物功能.</w:t>
+      </w:r>
     </w:p>
     <w:p>
       <w:pPr>
@@ -982,12 +1479,13 @@
     <w:p>
       <w:pPr>
         <w:numPr>
+          <w:ilvl w:val="0"/>
           <w:numId w:val="0"/>
         </w:numPr>
         <w:ind w:left="420" w:leftChars="0" w:firstLine="420" w:firstLineChars="0"/>
         <w:jc w:val="left"/>
         <w:rPr>
-          <w:rFonts w:hint="default" w:asciiTheme="minorEastAsia" w:hAnsiTheme="minorEastAsia" w:cstheme="minorEastAsia"/>
+          <w:rFonts w:hint="eastAsia" w:asciiTheme="minorEastAsia" w:hAnsiTheme="minorEastAsia" w:cstheme="minorEastAsia"/>
           <w:b w:val="0"/>
           <w:bCs w:val="0"/>
           <w:sz w:val="28"/>
@@ -1011,6 +1509,123 @@
       <w:pPr>
         <w:numPr>
           <w:ilvl w:val="0"/>
+          <w:numId w:val="0"/>
+        </w:numPr>
+        <w:ind w:left="420" w:leftChars="0" w:firstLine="420" w:firstLineChars="0"/>
+        <w:jc w:val="left"/>
+        <w:rPr>
+          <w:rFonts w:hint="default" w:asciiTheme="minorEastAsia" w:hAnsiTheme="minorEastAsia" w:cstheme="minorEastAsia"/>
+          <w:b w:val="0"/>
+          <w:bCs w:val="0"/>
+          <w:sz w:val="28"/>
+          <w:szCs w:val="28"/>
+          <w:lang w:val="en-US" w:eastAsia="zh-CN"/>
+        </w:rPr>
+      </w:pPr>
+      <w:r>
+        <w:rPr>
+          <w:rFonts w:hint="eastAsia" w:asciiTheme="minorEastAsia" w:hAnsiTheme="minorEastAsia" w:cstheme="minorEastAsia"/>
+          <w:b w:val="0"/>
+          <w:bCs w:val="0"/>
+          <w:sz w:val="28"/>
+          <w:szCs w:val="28"/>
+          <w:lang w:val="en-US" w:eastAsia="zh-CN"/>
+        </w:rPr>
+        <w:t>实现逻辑: 游戏场景Scene中创建一个尺寸比游戏窗口的尺寸大的矩形对象, 命名为back</w:t>
+      </w:r>
+      <w:r>
+        <w:rPr>
+          <w:rFonts w:hint="default" w:asciiTheme="minorEastAsia" w:hAnsiTheme="minorEastAsia" w:cstheme="minorEastAsia"/>
+          <w:b w:val="0"/>
+          <w:bCs w:val="0"/>
+          <w:sz w:val="28"/>
+          <w:szCs w:val="28"/>
+          <w:lang w:val="en-US" w:eastAsia="zh-CN"/>
+        </w:rPr>
+        <w:t>Ground</w:t>
+      </w:r>
+      <w:r>
+        <w:rPr>
+          <w:rFonts w:hint="eastAsia" w:asciiTheme="minorEastAsia" w:hAnsiTheme="minorEastAsia" w:cstheme="minorEastAsia"/>
+          <w:b w:val="0"/>
+          <w:bCs w:val="0"/>
+          <w:sz w:val="28"/>
+          <w:szCs w:val="28"/>
+          <w:lang w:val="en-US" w:eastAsia="zh-CN"/>
+        </w:rPr>
+        <w:t>. 并且该矩形只有与游戏窗口重合的部分可见, 设置该back</w:t>
+      </w:r>
+      <w:r>
+        <w:rPr>
+          <w:rFonts w:hint="default" w:asciiTheme="minorEastAsia" w:hAnsiTheme="minorEastAsia" w:cstheme="minorEastAsia"/>
+          <w:b w:val="0"/>
+          <w:bCs w:val="0"/>
+          <w:sz w:val="28"/>
+          <w:szCs w:val="28"/>
+          <w:lang w:val="en-US" w:eastAsia="zh-CN"/>
+        </w:rPr>
+        <w:t>Ground</w:t>
+      </w:r>
+      <w:r>
+        <w:rPr>
+          <w:rFonts w:hint="eastAsia" w:asciiTheme="minorEastAsia" w:hAnsiTheme="minorEastAsia" w:cstheme="minorEastAsia"/>
+          <w:b w:val="0"/>
+          <w:bCs w:val="0"/>
+          <w:sz w:val="28"/>
+          <w:szCs w:val="28"/>
+          <w:lang w:val="en-US" w:eastAsia="zh-CN"/>
+        </w:rPr>
+        <w:t>的背景图片为游戏背景. 利用qml提供的Path</w:t>
+      </w:r>
+      <w:r>
+        <w:rPr>
+          <w:rFonts w:hint="default" w:asciiTheme="minorEastAsia" w:hAnsiTheme="minorEastAsia" w:cstheme="minorEastAsia"/>
+          <w:b w:val="0"/>
+          <w:bCs w:val="0"/>
+          <w:sz w:val="28"/>
+          <w:szCs w:val="28"/>
+          <w:lang w:val="en-US" w:eastAsia="zh-CN"/>
+        </w:rPr>
+        <w:t>Animation</w:t>
+      </w:r>
+      <w:r>
+        <w:rPr>
+          <w:rFonts w:hint="eastAsia" w:asciiTheme="minorEastAsia" w:hAnsiTheme="minorEastAsia" w:cstheme="minorEastAsia"/>
+          <w:b w:val="0"/>
+          <w:bCs w:val="0"/>
+          <w:sz w:val="28"/>
+          <w:szCs w:val="28"/>
+          <w:lang w:val="en-US" w:eastAsia="zh-CN"/>
+        </w:rPr>
+        <w:t>对象类型实现矩形back</w:t>
+      </w:r>
+      <w:r>
+        <w:rPr>
+          <w:rFonts w:hint="default" w:asciiTheme="minorEastAsia" w:hAnsiTheme="minorEastAsia" w:cstheme="minorEastAsia"/>
+          <w:b w:val="0"/>
+          <w:bCs w:val="0"/>
+          <w:sz w:val="28"/>
+          <w:szCs w:val="28"/>
+          <w:lang w:val="en-US" w:eastAsia="zh-CN"/>
+        </w:rPr>
+        <w:t>Ground</w:t>
+      </w:r>
+      <w:r>
+        <w:rPr>
+          <w:rFonts w:hint="eastAsia" w:asciiTheme="minorEastAsia" w:hAnsiTheme="minorEastAsia" w:cstheme="minorEastAsia"/>
+          <w:b w:val="0"/>
+          <w:bCs w:val="0"/>
+          <w:sz w:val="28"/>
+          <w:szCs w:val="28"/>
+          <w:lang w:val="en-US" w:eastAsia="zh-CN"/>
+        </w:rPr>
+        <w:t>的路径动画(左-&gt;右-&gt;左), 呈现出的效果即为草坪-&gt;房屋-&gt;僵尸.</w:t>
+      </w:r>
+    </w:p>
+    <w:p>
+      <w:pPr>
+        <w:numPr>
+          <w:ilvl w:val="0"/>
           <w:numId w:val="2"/>
         </w:numPr>
         <w:ind w:firstLine="420" w:firstLineChars="0"/>
@@ -1039,6 +1654,7 @@
     <w:p>
       <w:pPr>
         <w:numPr>
+          <w:ilvl w:val="0"/>
           <w:numId w:val="0"/>
         </w:numPr>
         <w:ind w:left="420" w:leftChars="0" w:firstLine="420" w:firstLineChars="0"/>
@@ -1067,6 +1683,7 @@
     <w:p>
       <w:pPr>
         <w:numPr>
+          <w:ilvl w:val="0"/>
           <w:numId w:val="0"/>
         </w:numPr>
         <w:ind w:left="420" w:leftChars="0" w:firstLine="420" w:firstLineChars="0"/>
@@ -1146,6 +1763,7 @@
     <w:p>
       <w:pPr>
         <w:numPr>
+          <w:ilvl w:val="0"/>
           <w:numId w:val="0"/>
         </w:numPr>
         <w:ind w:left="420" w:leftChars="0" w:firstLine="420" w:firstLineChars="0"/>
@@ -1174,6 +1792,7 @@
     <w:p>
       <w:pPr>
         <w:numPr>
+          <w:ilvl w:val="0"/>
           <w:numId w:val="0"/>
         </w:numPr>
         <w:ind w:left="420" w:leftChars="0" w:firstLine="420" w:firstLineChars="0"/>
@@ -1253,6 +1872,7 @@
     <w:p>
       <w:pPr>
         <w:numPr>
+          <w:ilvl w:val="0"/>
           <w:numId w:val="0"/>
         </w:numPr>
         <w:jc w:val="left"/>
@@ -1279,7 +1899,7 @@
     </w:p>
     <w:p>
       <w:pPr>
-        <w:pStyle w:val="2"/>
+        <w:pStyle w:val="4"/>
         <w:keepNext w:val="0"/>
         <w:keepLines w:val="0"/>
         <w:widowControl/>
@@ -1311,7 +1931,7 @@
     </w:p>
     <w:p>
       <w:pPr>
-        <w:pStyle w:val="2"/>
+        <w:pStyle w:val="4"/>
         <w:keepNext w:val="0"/>
         <w:keepLines w:val="0"/>
         <w:widowControl/>
@@ -1348,18 +1968,7 @@
           <w:szCs w:val="28"/>
           <w:lang w:val="en-US" w:eastAsia="zh-CN"/>
         </w:rPr>
-        <w:t>locationy两个自定义函数计算植物在草坪的位置坐标realx和realy,根据实体管理器</w:t>
-      </w:r>
-      <w:r>
-        <w:rPr>
-          <w:rFonts w:hint="eastAsia" w:asciiTheme="minorEastAsia" w:hAnsiTheme="minorEastAsia" w:cstheme="minorEastAsia"/>
-          <w:b w:val="0"/>
-          <w:bCs w:val="0"/>
-          <w:sz w:val="28"/>
-          <w:szCs w:val="28"/>
-          <w:lang w:val="en-US" w:eastAsia="zh-CN"/>
-        </w:rPr>
-        <w:t>entityManager.createEntityFromComponentWithProperties函数动态创建植物实体对象并在创建的同时将坐标传入，固定在草坪</w:t>
+        <w:t>locationy两个自定义函数计算植物在草坪的位置坐标realx和realy,根据实体管理器entityManager.createEntityFromComponentWithProperties函数动态创建植物实体对象并在创建的同时将坐标传入，固定在草坪</w:t>
       </w:r>
     </w:p>
     <w:p>
@@ -1394,11 +2003,12 @@
     <w:p>
       <w:pPr>
         <w:numPr>
-          <w:numId w:val="0"/>
-        </w:numPr>
-        <w:jc w:val="left"/>
-        <w:rPr>
-          <w:rFonts w:hint="default" w:asciiTheme="minorEastAsia" w:hAnsiTheme="minorEastAsia" w:cstheme="minorEastAsia"/>
+          <w:ilvl w:val="0"/>
+          <w:numId w:val="0"/>
+        </w:numPr>
+        <w:jc w:val="left"/>
+        <w:rPr>
+          <w:rFonts w:hint="eastAsia" w:asciiTheme="minorEastAsia" w:hAnsiTheme="minorEastAsia" w:cstheme="minorEastAsia"/>
           <w:b w:val="0"/>
           <w:bCs w:val="0"/>
           <w:sz w:val="28"/>
@@ -1427,6 +2037,16 @@
           <w:lang w:val="en-US" w:eastAsia="zh-CN"/>
         </w:rPr>
         <w:tab/>
+      </w:r>
+      <w:r>
+        <w:rPr>
+          <w:rFonts w:hint="eastAsia" w:asciiTheme="minorEastAsia" w:hAnsiTheme="minorEastAsia" w:cstheme="minorEastAsia"/>
+          <w:b w:val="0"/>
+          <w:bCs w:val="0"/>
+          <w:sz w:val="28"/>
+          <w:szCs w:val="28"/>
+          <w:lang w:val="en-US" w:eastAsia="zh-CN"/>
+        </w:rPr>
         <w:t>功能概述：僵尸分批加载，出现在草坪上</w:t>
       </w:r>
     </w:p>
@@ -1434,6 +2054,79 @@
       <w:pPr>
         <w:numPr>
           <w:ilvl w:val="0"/>
+          <w:numId w:val="0"/>
+        </w:numPr>
+        <w:ind w:left="420" w:leftChars="0" w:firstLine="420" w:firstLineChars="0"/>
+        <w:jc w:val="left"/>
+        <w:rPr>
+          <w:rFonts w:hint="default" w:asciiTheme="minorEastAsia" w:hAnsiTheme="minorEastAsia" w:cstheme="minorEastAsia"/>
+          <w:b w:val="0"/>
+          <w:bCs w:val="0"/>
+          <w:sz w:val="28"/>
+          <w:szCs w:val="28"/>
+          <w:lang w:val="en-US" w:eastAsia="zh-CN"/>
+        </w:rPr>
+      </w:pPr>
+      <w:r>
+        <w:rPr>
+          <w:rFonts w:hint="eastAsia" w:asciiTheme="minorEastAsia" w:hAnsiTheme="minorEastAsia" w:cstheme="minorEastAsia"/>
+          <w:b w:val="0"/>
+          <w:bCs w:val="0"/>
+          <w:sz w:val="28"/>
+          <w:szCs w:val="28"/>
+          <w:lang w:val="en-US" w:eastAsia="zh-CN"/>
+        </w:rPr>
+        <w:t>实现逻辑: 使用计时器实现一波僵尸内部僵尸的出现时间, 计时器触发则开始僵尸的动画, 同时开启下一个僵尸的计时器. 定义一个全局变量zombie</w:t>
+      </w:r>
+      <w:r>
+        <w:rPr>
+          <w:rFonts w:hint="default" w:asciiTheme="minorEastAsia" w:hAnsiTheme="minorEastAsia" w:cstheme="minorEastAsia"/>
+          <w:b w:val="0"/>
+          <w:bCs w:val="0"/>
+          <w:sz w:val="28"/>
+          <w:szCs w:val="28"/>
+          <w:lang w:val="en-US" w:eastAsia="zh-CN"/>
+        </w:rPr>
+        <w:t>sdie</w:t>
+      </w:r>
+      <w:r>
+        <w:rPr>
+          <w:rFonts w:hint="eastAsia" w:asciiTheme="minorEastAsia" w:hAnsiTheme="minorEastAsia" w:cstheme="minorEastAsia"/>
+          <w:b w:val="0"/>
+          <w:bCs w:val="0"/>
+          <w:sz w:val="28"/>
+          <w:szCs w:val="28"/>
+          <w:lang w:val="en-US" w:eastAsia="zh-CN"/>
+        </w:rPr>
+        <w:t>记录当前死亡僵尸的数量, 若第一波僵尸已经被全部消灭, 即zombie</w:t>
+      </w:r>
+      <w:r>
+        <w:rPr>
+          <w:rFonts w:hint="default" w:asciiTheme="minorEastAsia" w:hAnsiTheme="minorEastAsia" w:cstheme="minorEastAsia"/>
+          <w:b w:val="0"/>
+          <w:bCs w:val="0"/>
+          <w:sz w:val="28"/>
+          <w:szCs w:val="28"/>
+          <w:lang w:val="en-US" w:eastAsia="zh-CN"/>
+        </w:rPr>
+        <w:t>sdie</w:t>
+      </w:r>
+      <w:r>
+        <w:rPr>
+          <w:rFonts w:hint="eastAsia" w:asciiTheme="minorEastAsia" w:hAnsiTheme="minorEastAsia" w:cstheme="minorEastAsia"/>
+          <w:b w:val="0"/>
+          <w:bCs w:val="0"/>
+          <w:sz w:val="28"/>
+          <w:szCs w:val="28"/>
+          <w:lang w:val="en-US" w:eastAsia="zh-CN"/>
+        </w:rPr>
+        <w:t>等于第一波僵尸数量时, 开启第二波僵尸动画的计时器.</w:t>
+      </w:r>
+    </w:p>
+    <w:p>
+      <w:pPr>
+        <w:numPr>
+          <w:ilvl w:val="0"/>
           <w:numId w:val="2"/>
         </w:numPr>
         <w:ind w:firstLine="420" w:firstLineChars="0"/>
@@ -1456,18 +2149,19 @@
           <w:szCs w:val="28"/>
           <w:lang w:val="en-US" w:eastAsia="zh-CN"/>
         </w:rPr>
-        <w:t>植物发子弹</w:t>
-      </w:r>
-    </w:p>
-    <w:p>
-      <w:pPr>
-        <w:numPr>
+        <w:t>植物发射子弹</w:t>
+      </w:r>
+    </w:p>
+    <w:p>
+      <w:pPr>
+        <w:numPr>
+          <w:ilvl w:val="0"/>
           <w:numId w:val="0"/>
         </w:numPr>
         <w:ind w:left="420" w:leftChars="0" w:firstLine="420" w:firstLineChars="0"/>
         <w:jc w:val="left"/>
         <w:rPr>
-          <w:rFonts w:hint="default" w:asciiTheme="minorEastAsia" w:hAnsiTheme="minorEastAsia" w:cstheme="minorEastAsia"/>
+          <w:rFonts w:hint="eastAsia" w:asciiTheme="minorEastAsia" w:hAnsiTheme="minorEastAsia" w:cstheme="minorEastAsia"/>
           <w:b w:val="0"/>
           <w:bCs w:val="0"/>
           <w:sz w:val="28"/>
@@ -1491,6 +2185,117 @@
       <w:pPr>
         <w:numPr>
           <w:ilvl w:val="0"/>
+          <w:numId w:val="0"/>
+        </w:numPr>
+        <w:ind w:left="420" w:leftChars="0" w:firstLine="420" w:firstLineChars="0"/>
+        <w:jc w:val="left"/>
+        <w:rPr>
+          <w:rFonts w:hint="eastAsia" w:asciiTheme="minorEastAsia" w:hAnsiTheme="minorEastAsia" w:cstheme="minorEastAsia"/>
+          <w:b w:val="0"/>
+          <w:bCs w:val="0"/>
+          <w:sz w:val="28"/>
+          <w:szCs w:val="28"/>
+          <w:lang w:val="en-US" w:eastAsia="zh-CN"/>
+        </w:rPr>
+      </w:pPr>
+      <w:r>
+        <w:rPr>
+          <w:rFonts w:hint="eastAsia" w:asciiTheme="minorEastAsia" w:hAnsiTheme="minorEastAsia" w:cstheme="minorEastAsia"/>
+          <w:b w:val="0"/>
+          <w:bCs w:val="0"/>
+          <w:sz w:val="28"/>
+          <w:szCs w:val="28"/>
+          <w:lang w:val="en-US" w:eastAsia="zh-CN"/>
+        </w:rPr>
+        <w:t>实现逻辑: 创建一个自定义qml类型Wall作为墙. 一共设置五面墙在草坪右侧边缘, 且每一面墙与一个布尔状态变量flag绑定(初始值都为false</w:t>
+      </w:r>
+      <w:r>
+        <w:rPr>
+          <w:rFonts w:hint="default" w:asciiTheme="minorEastAsia" w:hAnsiTheme="minorEastAsia" w:cstheme="minorEastAsia"/>
+          <w:b w:val="0"/>
+          <w:bCs w:val="0"/>
+          <w:sz w:val="28"/>
+          <w:szCs w:val="28"/>
+          <w:lang w:val="en-US" w:eastAsia="zh-CN"/>
+        </w:rPr>
+        <w:t>)</w:t>
+      </w:r>
+      <w:r>
+        <w:rPr>
+          <w:rFonts w:hint="eastAsia" w:asciiTheme="minorEastAsia" w:hAnsiTheme="minorEastAsia" w:cstheme="minorEastAsia"/>
+          <w:b w:val="0"/>
+          <w:bCs w:val="0"/>
+          <w:sz w:val="28"/>
+          <w:szCs w:val="28"/>
+          <w:lang w:val="en-US" w:eastAsia="zh-CN"/>
+        </w:rPr>
+        <w:t>. 若僵尸与墙发生碰撞,证明僵尸进入了草坪地界, 设置flag的值为true, 能发射子弹的植物检测到flag的值为true, 则开始发射子弹. 若子弹与墙发生碰撞, 证明僵尸已被消灭,植物停止发射子弹. 植物的判定逻辑需要同时符合植物在墙的flag值为true且植物的y坐标为当前列, 具体代码如下:</w:t>
+      </w:r>
+    </w:p>
+    <w:p>
+      <w:pPr>
+        <w:numPr>
+          <w:ilvl w:val="0"/>
+          <w:numId w:val="0"/>
+        </w:numPr>
+        <w:jc w:val="center"/>
+        <w:rPr>
+          <w:rFonts w:hint="default" w:asciiTheme="minorEastAsia" w:hAnsiTheme="minorEastAsia" w:cstheme="minorEastAsia"/>
+          <w:b w:val="0"/>
+          <w:bCs w:val="0"/>
+          <w:sz w:val="28"/>
+          <w:szCs w:val="28"/>
+          <w:lang w:val="en-US" w:eastAsia="zh-CN"/>
+        </w:rPr>
+      </w:pPr>
+      <w:r>
+        <w:drawing>
+          <wp:inline distT="0" distB="0" distL="114300" distR="114300">
+            <wp:extent cx="5260975" cy="2201545"/>
+            <wp:effectExtent l="0" t="0" r="15875" b="8255"/>
+            <wp:docPr id="9" name="Picture 3"/>
+            <wp:cNvGraphicFramePr>
+              <a:graphicFrameLocks xmlns:a="http://schemas.openxmlformats.org/drawingml/2006/main" noChangeAspect="1"/>
+            </wp:cNvGraphicFramePr>
+            <a:graphic xmlns:a="http://schemas.openxmlformats.org/drawingml/2006/main">
+              <a:graphicData uri="http://schemas.openxmlformats.org/drawingml/2006/picture">
+                <pic:pic xmlns:pic="http://schemas.openxmlformats.org/drawingml/2006/picture">
+                  <pic:nvPicPr>
+                    <pic:cNvPr id="9" name="Picture 3"/>
+                    <pic:cNvPicPr>
+                      <a:picLocks noChangeAspect="1"/>
+                    </pic:cNvPicPr>
+                  </pic:nvPicPr>
+                  <pic:blipFill>
+                    <a:blip r:embed="rId10"/>
+                    <a:stretch>
+                      <a:fillRect/>
+                    </a:stretch>
+                  </pic:blipFill>
+                  <pic:spPr>
+                    <a:xfrm>
+                      <a:off x="0" y="0"/>
+                      <a:ext cx="5260975" cy="2201545"/>
+                    </a:xfrm>
+                    <a:prstGeom prst="rect">
+                      <a:avLst/>
+                    </a:prstGeom>
+                    <a:noFill/>
+                    <a:ln>
+                      <a:noFill/>
+                    </a:ln>
+                  </pic:spPr>
+                </pic:pic>
+              </a:graphicData>
+            </a:graphic>
+          </wp:inline>
+        </w:drawing>
+      </w:r>
+    </w:p>
+    <w:p>
+      <w:pPr>
+        <w:numPr>
+          <w:ilvl w:val="0"/>
           <w:numId w:val="2"/>
         </w:numPr>
         <w:ind w:firstLine="420" w:firstLineChars="0"/>
@@ -1519,12 +2324,13 @@
     <w:p>
       <w:pPr>
         <w:numPr>
+          <w:ilvl w:val="0"/>
           <w:numId w:val="0"/>
         </w:numPr>
         <w:ind w:left="420" w:leftChars="0" w:firstLine="420" w:firstLineChars="0"/>
         <w:jc w:val="left"/>
         <w:rPr>
-          <w:rFonts w:hint="default" w:asciiTheme="minorEastAsia" w:hAnsiTheme="minorEastAsia" w:cstheme="minorEastAsia"/>
+          <w:rFonts w:hint="eastAsia" w:asciiTheme="minorEastAsia" w:hAnsiTheme="minorEastAsia" w:cstheme="minorEastAsia"/>
           <w:b w:val="0"/>
           <w:bCs w:val="0"/>
           <w:sz w:val="28"/>
@@ -1548,6 +2354,79 @@
       <w:pPr>
         <w:numPr>
           <w:ilvl w:val="0"/>
+          <w:numId w:val="0"/>
+        </w:numPr>
+        <w:ind w:left="420" w:leftChars="0" w:firstLine="420" w:firstLineChars="0"/>
+        <w:jc w:val="left"/>
+        <w:rPr>
+          <w:rFonts w:hint="default" w:asciiTheme="minorEastAsia" w:hAnsiTheme="minorEastAsia" w:cstheme="minorEastAsia"/>
+          <w:b w:val="0"/>
+          <w:bCs w:val="0"/>
+          <w:sz w:val="28"/>
+          <w:szCs w:val="28"/>
+          <w:lang w:val="en-US" w:eastAsia="zh-CN"/>
+        </w:rPr>
+      </w:pPr>
+      <w:r>
+        <w:rPr>
+          <w:rFonts w:hint="eastAsia" w:asciiTheme="minorEastAsia" w:hAnsiTheme="minorEastAsia" w:cstheme="minorEastAsia"/>
+          <w:b w:val="0"/>
+          <w:bCs w:val="0"/>
+          <w:sz w:val="28"/>
+          <w:szCs w:val="28"/>
+          <w:lang w:val="en-US" w:eastAsia="zh-CN"/>
+        </w:rPr>
+        <w:t>实现逻辑: 子弹检测到碰撞物体的id为以zombie开头的字符串, 则使用实体管理器创建一个代表碰撞特效的实体Pea</w:t>
+      </w:r>
+      <w:r>
+        <w:rPr>
+          <w:rFonts w:hint="default" w:asciiTheme="minorEastAsia" w:hAnsiTheme="minorEastAsia" w:cstheme="minorEastAsia"/>
+          <w:b w:val="0"/>
+          <w:bCs w:val="0"/>
+          <w:sz w:val="28"/>
+          <w:szCs w:val="28"/>
+          <w:lang w:val="en-US" w:eastAsia="zh-CN"/>
+        </w:rPr>
+        <w:t>Hit</w:t>
+      </w:r>
+      <w:r>
+        <w:rPr>
+          <w:rFonts w:hint="eastAsia" w:asciiTheme="minorEastAsia" w:hAnsiTheme="minorEastAsia" w:cstheme="minorEastAsia"/>
+          <w:b w:val="0"/>
+          <w:bCs w:val="0"/>
+          <w:sz w:val="28"/>
+          <w:szCs w:val="28"/>
+          <w:lang w:val="en-US" w:eastAsia="zh-CN"/>
+        </w:rPr>
+        <w:t>,同样以qml文件的方式定义, 子弹碰撞后消失, 子弹的特效在显示一段时间后由Timer触发销毁. 僵尸检测到碰撞实体为子弹(同样通过判断对方实体</w:t>
+      </w:r>
+      <w:r>
+        <w:rPr>
+          <w:rFonts w:hint="default" w:asciiTheme="minorEastAsia" w:hAnsiTheme="minorEastAsia" w:cstheme="minorEastAsia"/>
+          <w:b w:val="0"/>
+          <w:bCs w:val="0"/>
+          <w:sz w:val="28"/>
+          <w:szCs w:val="28"/>
+          <w:lang w:val="en-US" w:eastAsia="zh-CN"/>
+        </w:rPr>
+        <w:t>id</w:t>
+      </w:r>
+      <w:r>
+        <w:rPr>
+          <w:rFonts w:hint="eastAsia" w:asciiTheme="minorEastAsia" w:hAnsiTheme="minorEastAsia" w:cstheme="minorEastAsia"/>
+          <w:b w:val="0"/>
+          <w:bCs w:val="0"/>
+          <w:sz w:val="28"/>
+          <w:szCs w:val="28"/>
+          <w:lang w:val="en-US" w:eastAsia="zh-CN"/>
+        </w:rPr>
+        <w:t>的方式确定), 碰撞处理时血量自动减一.</w:t>
+      </w:r>
+    </w:p>
+    <w:p>
+      <w:pPr>
+        <w:numPr>
+          <w:ilvl w:val="0"/>
           <w:numId w:val="2"/>
         </w:numPr>
         <w:ind w:firstLine="420" w:firstLineChars="0"/>
@@ -1576,6 +2455,7 @@
     <w:p>
       <w:pPr>
         <w:numPr>
+          <w:ilvl w:val="0"/>
           <w:numId w:val="0"/>
         </w:numPr>
         <w:ind w:left="420" w:leftChars="0" w:firstLine="420" w:firstLineChars="0"/>
@@ -1604,6 +2484,7 @@
     <w:p>
       <w:pPr>
         <w:numPr>
+          <w:ilvl w:val="0"/>
           <w:numId w:val="0"/>
         </w:numPr>
         <w:ind w:left="420" w:leftChars="0" w:firstLine="420" w:firstLineChars="0"/>
@@ -1661,12 +2542,13 @@
     <w:p>
       <w:pPr>
         <w:numPr>
+          <w:ilvl w:val="0"/>
           <w:numId w:val="0"/>
         </w:numPr>
         <w:ind w:left="420" w:leftChars="0" w:firstLine="420" w:firstLineChars="0"/>
         <w:jc w:val="left"/>
         <w:rPr>
-          <w:rFonts w:hint="default" w:asciiTheme="minorEastAsia" w:hAnsiTheme="minorEastAsia" w:cstheme="minorEastAsia"/>
+          <w:rFonts w:hint="eastAsia" w:asciiTheme="minorEastAsia" w:hAnsiTheme="minorEastAsia" w:cstheme="minorEastAsia"/>
           <w:b w:val="0"/>
           <w:bCs w:val="0"/>
           <w:sz w:val="28"/>
@@ -1690,6 +2572,35 @@
       <w:pPr>
         <w:numPr>
           <w:ilvl w:val="0"/>
+          <w:numId w:val="0"/>
+        </w:numPr>
+        <w:ind w:left="420" w:leftChars="0" w:firstLine="420" w:firstLineChars="0"/>
+        <w:jc w:val="left"/>
+        <w:rPr>
+          <w:rFonts w:hint="default" w:asciiTheme="minorEastAsia" w:hAnsiTheme="minorEastAsia" w:cstheme="minorEastAsia"/>
+          <w:b w:val="0"/>
+          <w:bCs w:val="0"/>
+          <w:sz w:val="28"/>
+          <w:szCs w:val="28"/>
+          <w:lang w:val="en-US" w:eastAsia="zh-CN"/>
+        </w:rPr>
+      </w:pPr>
+      <w:r>
+        <w:rPr>
+          <w:rFonts w:hint="eastAsia" w:asciiTheme="minorEastAsia" w:hAnsiTheme="minorEastAsia" w:cstheme="minorEastAsia"/>
+          <w:b w:val="0"/>
+          <w:bCs w:val="0"/>
+          <w:sz w:val="28"/>
+          <w:szCs w:val="28"/>
+          <w:lang w:val="en-US" w:eastAsia="zh-CN"/>
+        </w:rPr>
+        <w:t>实现逻辑: 在僵尸类型内部定义反弹动画, 检测当碰撞实体为普通植物(除了爆炸型植物以外的植物)时, 碰撞检测处理器执行反弹动画, 使得僵尸在前进过程中能够多次对植物进行碰撞, 植物每被碰撞一次, 血量减一, 直到血量为0则销毁植物实体.</w:t>
+      </w:r>
+    </w:p>
+    <w:p>
+      <w:pPr>
+        <w:numPr>
+          <w:ilvl w:val="0"/>
           <w:numId w:val="2"/>
         </w:numPr>
         <w:ind w:firstLine="420" w:firstLineChars="0"/>
@@ -1718,12 +2629,13 @@
     <w:p>
       <w:pPr>
         <w:numPr>
+          <w:ilvl w:val="0"/>
           <w:numId w:val="0"/>
         </w:numPr>
         <w:ind w:left="420" w:leftChars="0" w:firstLine="420" w:firstLineChars="0"/>
         <w:jc w:val="left"/>
         <w:rPr>
-          <w:rFonts w:hint="default" w:asciiTheme="minorEastAsia" w:hAnsiTheme="minorEastAsia" w:cstheme="minorEastAsia"/>
+          <w:rFonts w:hint="eastAsia" w:asciiTheme="minorEastAsia" w:hAnsiTheme="minorEastAsia" w:cstheme="minorEastAsia"/>
           <w:b w:val="0"/>
           <w:bCs w:val="0"/>
           <w:sz w:val="28"/>
@@ -1747,6 +2659,35 @@
       <w:pPr>
         <w:numPr>
           <w:ilvl w:val="0"/>
+          <w:numId w:val="0"/>
+        </w:numPr>
+        <w:ind w:left="420" w:leftChars="0" w:firstLine="420" w:firstLineChars="0"/>
+        <w:jc w:val="left"/>
+        <w:rPr>
+          <w:rFonts w:hint="default" w:asciiTheme="minorEastAsia" w:hAnsiTheme="minorEastAsia" w:cstheme="minorEastAsia"/>
+          <w:b w:val="0"/>
+          <w:bCs w:val="0"/>
+          <w:sz w:val="28"/>
+          <w:szCs w:val="28"/>
+          <w:lang w:val="en-US" w:eastAsia="zh-CN"/>
+        </w:rPr>
+      </w:pPr>
+      <w:r>
+        <w:rPr>
+          <w:rFonts w:hint="eastAsia" w:asciiTheme="minorEastAsia" w:hAnsiTheme="minorEastAsia" w:cstheme="minorEastAsia"/>
+          <w:b w:val="0"/>
+          <w:bCs w:val="0"/>
+          <w:sz w:val="28"/>
+          <w:szCs w:val="28"/>
+          <w:lang w:val="en-US" w:eastAsia="zh-CN"/>
+        </w:rPr>
+        <w:t xml:space="preserve">实现逻辑: 拖动铲子的原理与从植物选择栏拖动植物原理相同, 鼠标拖动铲子到需要被铲除的植物的位置, 就创建铲子的实体对象, 碰撞后立即销毁. 若植物检测到碰撞对象为铲子, 则自行销毁. </w:t>
+      </w:r>
+    </w:p>
+    <w:p>
+      <w:pPr>
+        <w:numPr>
+          <w:ilvl w:val="0"/>
           <w:numId w:val="2"/>
         </w:numPr>
         <w:ind w:firstLine="420" w:firstLineChars="0"/>
@@ -1775,6 +2716,7 @@
     <w:p>
       <w:pPr>
         <w:numPr>
+          <w:ilvl w:val="0"/>
           <w:numId w:val="0"/>
         </w:numPr>
         <w:ind w:left="420" w:leftChars="0" w:firstLine="420" w:firstLineChars="0"/>
@@ -1803,6 +2745,7 @@
     <w:p>
       <w:pPr>
         <w:numPr>
+          <w:ilvl w:val="0"/>
           <w:numId w:val="0"/>
         </w:numPr>
         <w:ind w:left="420" w:leftChars="0" w:firstLine="420" w:firstLineChars="0"/>
@@ -1854,7 +2797,7 @@
           <w:szCs w:val="28"/>
           <w:lang w:val="en-US" w:eastAsia="zh-CN"/>
         </w:rPr>
-        <w:t>开始第二波僵尸</w:t>
+        <w:t>小车铲除僵尸</w:t>
       </w:r>
     </w:p>
     <w:p>
@@ -1866,24 +2809,53 @@
         <w:ind w:left="420" w:leftChars="0" w:firstLine="420" w:firstLineChars="0"/>
         <w:jc w:val="left"/>
         <w:rPr>
-          <w:rFonts w:hint="default" w:asciiTheme="minorEastAsia" w:hAnsiTheme="minorEastAsia" w:cstheme="minorEastAsia"/>
-          <w:b w:val="0"/>
-          <w:bCs w:val="0"/>
-          <w:sz w:val="28"/>
-          <w:szCs w:val="28"/>
-          <w:lang w:val="en-US" w:eastAsia="zh-CN"/>
-        </w:rPr>
-      </w:pPr>
-      <w:r>
-        <w:rPr>
-          <w:rFonts w:hint="eastAsia" w:asciiTheme="minorEastAsia" w:hAnsiTheme="minorEastAsia" w:cstheme="minorEastAsia"/>
-          <w:b w:val="0"/>
-          <w:bCs w:val="0"/>
-          <w:sz w:val="28"/>
-          <w:szCs w:val="28"/>
-          <w:lang w:val="en-US" w:eastAsia="zh-CN"/>
-        </w:rPr>
-        <w:t>功能概述：第一波僵尸全部死亡后，第二波僵尸发起进攻</w:t>
+          <w:rFonts w:hint="eastAsia" w:asciiTheme="minorEastAsia" w:hAnsiTheme="minorEastAsia" w:cstheme="minorEastAsia"/>
+          <w:b w:val="0"/>
+          <w:bCs w:val="0"/>
+          <w:sz w:val="28"/>
+          <w:szCs w:val="28"/>
+          <w:lang w:val="en-US" w:eastAsia="zh-CN"/>
+        </w:rPr>
+      </w:pPr>
+      <w:r>
+        <w:rPr>
+          <w:rFonts w:hint="eastAsia" w:asciiTheme="minorEastAsia" w:hAnsiTheme="minorEastAsia" w:cstheme="minorEastAsia"/>
+          <w:b w:val="0"/>
+          <w:bCs w:val="0"/>
+          <w:sz w:val="28"/>
+          <w:szCs w:val="28"/>
+          <w:lang w:val="en-US" w:eastAsia="zh-CN"/>
+        </w:rPr>
+        <w:t>功能描述：当僵尸第一次尝试进入房子，与小车发生碰撞，小车铲除当前行所有僵尸</w:t>
+      </w:r>
+    </w:p>
+    <w:p>
+      <w:pPr>
+        <w:numPr>
+          <w:ilvl w:val="0"/>
+          <w:numId w:val="0"/>
+        </w:numPr>
+        <w:ind w:left="420" w:leftChars="0" w:firstLine="420" w:firstLineChars="0"/>
+        <w:jc w:val="left"/>
+        <w:rPr>
+          <w:rFonts w:hint="default" w:asciiTheme="minorEastAsia" w:hAnsiTheme="minorEastAsia" w:cstheme="minorEastAsia"/>
+          <w:b w:val="0"/>
+          <w:bCs w:val="0"/>
+          <w:sz w:val="28"/>
+          <w:szCs w:val="28"/>
+          <w:lang w:val="en-US" w:eastAsia="zh-CN"/>
+        </w:rPr>
+      </w:pPr>
+      <w:r>
+        <w:rPr>
+          <w:rFonts w:hint="eastAsia" w:asciiTheme="minorEastAsia" w:hAnsiTheme="minorEastAsia" w:cstheme="minorEastAsia"/>
+          <w:b w:val="0"/>
+          <w:bCs w:val="0"/>
+          <w:sz w:val="28"/>
+          <w:szCs w:val="28"/>
+          <w:lang w:val="en-US" w:eastAsia="zh-CN"/>
+        </w:rPr>
+        <w:t>实现逻辑: 小车检测到与僵尸发生碰撞, 开始动画向右移动. 僵尸检测到碰撞实体为小车, 即销毁僵尸实体.</w:t>
       </w:r>
     </w:p>
     <w:p>
@@ -1912,69 +2884,42 @@
           <w:szCs w:val="28"/>
           <w:lang w:val="en-US" w:eastAsia="zh-CN"/>
         </w:rPr>
-        <w:t>小车铲除僵尸</w:t>
-      </w:r>
-    </w:p>
-    <w:p>
-      <w:pPr>
-        <w:numPr>
+        <w:t>判断游戏结束</w:t>
+      </w:r>
+    </w:p>
+    <w:p>
+      <w:pPr>
+        <w:numPr>
+          <w:ilvl w:val="0"/>
           <w:numId w:val="0"/>
         </w:numPr>
         <w:ind w:left="420" w:leftChars="0" w:firstLine="420" w:firstLineChars="0"/>
         <w:jc w:val="left"/>
         <w:rPr>
-          <w:rFonts w:hint="default" w:asciiTheme="minorEastAsia" w:hAnsiTheme="minorEastAsia" w:cstheme="minorEastAsia"/>
-          <w:b w:val="0"/>
-          <w:bCs w:val="0"/>
-          <w:sz w:val="28"/>
-          <w:szCs w:val="28"/>
-          <w:lang w:val="en-US" w:eastAsia="zh-CN"/>
-        </w:rPr>
-      </w:pPr>
-      <w:r>
-        <w:rPr>
-          <w:rFonts w:hint="eastAsia" w:asciiTheme="minorEastAsia" w:hAnsiTheme="minorEastAsia" w:cstheme="minorEastAsia"/>
-          <w:b w:val="0"/>
-          <w:bCs w:val="0"/>
-          <w:sz w:val="28"/>
-          <w:szCs w:val="28"/>
-          <w:lang w:val="en-US" w:eastAsia="zh-CN"/>
-        </w:rPr>
-        <w:t>功能描述：当僵尸第一次尝试进入房子，与小车发生碰撞，小车铲除当前行所有僵尸</w:t>
-      </w:r>
-    </w:p>
-    <w:p>
-      <w:pPr>
-        <w:numPr>
-          <w:ilvl w:val="0"/>
-          <w:numId w:val="2"/>
-        </w:numPr>
-        <w:ind w:firstLine="420" w:firstLineChars="0"/>
-        <w:jc w:val="left"/>
-        <w:rPr>
-          <w:rFonts w:hint="default" w:asciiTheme="minorEastAsia" w:hAnsiTheme="minorEastAsia" w:cstheme="minorEastAsia"/>
-          <w:b w:val="0"/>
-          <w:bCs w:val="0"/>
-          <w:sz w:val="28"/>
-          <w:szCs w:val="28"/>
-          <w:lang w:val="en-US" w:eastAsia="zh-CN"/>
-        </w:rPr>
-      </w:pPr>
-      <w:r>
-        <w:rPr>
-          <w:rFonts w:hint="eastAsia" w:asciiTheme="minorEastAsia" w:hAnsiTheme="minorEastAsia" w:cstheme="minorEastAsia"/>
-          <w:b w:val="0"/>
-          <w:bCs w:val="0"/>
-          <w:sz w:val="28"/>
-          <w:szCs w:val="28"/>
-          <w:lang w:val="en-US" w:eastAsia="zh-CN"/>
-        </w:rPr>
-        <w:t>判断游戏结束</w:t>
-      </w:r>
-    </w:p>
-    <w:p>
-      <w:pPr>
-        <w:numPr>
+          <w:rFonts w:hint="eastAsia" w:asciiTheme="minorEastAsia" w:hAnsiTheme="minorEastAsia" w:cstheme="minorEastAsia"/>
+          <w:b w:val="0"/>
+          <w:bCs w:val="0"/>
+          <w:sz w:val="28"/>
+          <w:szCs w:val="28"/>
+          <w:lang w:val="en-US" w:eastAsia="zh-CN"/>
+        </w:rPr>
+      </w:pPr>
+      <w:r>
+        <w:rPr>
+          <w:rFonts w:hint="eastAsia" w:asciiTheme="minorEastAsia" w:hAnsiTheme="minorEastAsia" w:cstheme="minorEastAsia"/>
+          <w:b w:val="0"/>
+          <w:bCs w:val="0"/>
+          <w:sz w:val="28"/>
+          <w:szCs w:val="28"/>
+          <w:lang w:val="en-US" w:eastAsia="zh-CN"/>
+        </w:rPr>
+        <w:t>功能概述：僵尸全部死亡后，判断游戏胜利；僵尸进入房子，判断游戏失败</w:t>
+      </w:r>
+    </w:p>
+    <w:p>
+      <w:pPr>
+        <w:numPr>
+          <w:ilvl w:val="0"/>
           <w:numId w:val="0"/>
         </w:numPr>
         <w:ind w:left="420" w:leftChars="0" w:firstLine="420" w:firstLineChars="0"/>
@@ -1997,15 +2942,82 @@
           <w:szCs w:val="28"/>
           <w:lang w:val="en-US" w:eastAsia="zh-CN"/>
         </w:rPr>
-        <w:t>功能概述：僵尸全部死亡后，判断游戏胜利；僵尸进入房子，判断游戏失败</w:t>
-      </w:r>
-    </w:p>
-    <w:p>
-      <w:pPr>
-        <w:numPr>
-          <w:ilvl w:val="0"/>
-          <w:numId w:val="0"/>
-        </w:numPr>
+        <w:t>实现逻辑: 胜利--初始化游戏通关的图片并设置可见性为false, 定义一个全局变量zombie</w:t>
+      </w:r>
+      <w:r>
+        <w:rPr>
+          <w:rFonts w:hint="default" w:asciiTheme="minorEastAsia" w:hAnsiTheme="minorEastAsia" w:cstheme="minorEastAsia"/>
+          <w:b w:val="0"/>
+          <w:bCs w:val="0"/>
+          <w:sz w:val="28"/>
+          <w:szCs w:val="28"/>
+          <w:lang w:val="en-US" w:eastAsia="zh-CN"/>
+        </w:rPr>
+        <w:t>sdie</w:t>
+      </w:r>
+      <w:r>
+        <w:rPr>
+          <w:rFonts w:hint="eastAsia" w:asciiTheme="minorEastAsia" w:hAnsiTheme="minorEastAsia" w:cstheme="minorEastAsia"/>
+          <w:b w:val="0"/>
+          <w:bCs w:val="0"/>
+          <w:sz w:val="28"/>
+          <w:szCs w:val="28"/>
+          <w:lang w:val="en-US" w:eastAsia="zh-CN"/>
+        </w:rPr>
+        <w:t>记录当前死亡僵尸的数量, 若zombiedie等于所有僵尸数,即所有僵尸都已经被消灭, 玩家通关</w:t>
+      </w:r>
+      <w:r>
+        <w:rPr>
+          <w:rFonts w:hint="default" w:asciiTheme="minorEastAsia" w:hAnsiTheme="minorEastAsia" w:cstheme="minorEastAsia"/>
+          <w:b w:val="0"/>
+          <w:bCs w:val="0"/>
+          <w:sz w:val="28"/>
+          <w:szCs w:val="28"/>
+          <w:lang w:val="en-US" w:eastAsia="zh-CN"/>
+        </w:rPr>
+        <w:t xml:space="preserve">, </w:t>
+      </w:r>
+      <w:r>
+        <w:rPr>
+          <w:rFonts w:hint="eastAsia" w:asciiTheme="minorEastAsia" w:hAnsiTheme="minorEastAsia" w:cstheme="minorEastAsia"/>
+          <w:b w:val="0"/>
+          <w:bCs w:val="0"/>
+          <w:sz w:val="28"/>
+          <w:szCs w:val="28"/>
+          <w:lang w:val="en-US" w:eastAsia="zh-CN"/>
+        </w:rPr>
+        <w:t>设置游戏通关图片可见性为true.  失败--初始化游戏失败的图片并设置可见性为false, 在房屋的门口设置一面透明的墙Wall (可碰撞的实体)</w:t>
+      </w:r>
+      <w:r>
+        <w:rPr>
+          <w:rFonts w:hint="default" w:asciiTheme="minorEastAsia" w:hAnsiTheme="minorEastAsia" w:cstheme="minorEastAsia"/>
+          <w:b w:val="0"/>
+          <w:bCs w:val="0"/>
+          <w:sz w:val="28"/>
+          <w:szCs w:val="28"/>
+          <w:lang w:val="en-US" w:eastAsia="zh-CN"/>
+        </w:rPr>
+        <w:t xml:space="preserve">, </w:t>
+      </w:r>
+      <w:r>
+        <w:rPr>
+          <w:rFonts w:hint="eastAsia" w:asciiTheme="minorEastAsia" w:hAnsiTheme="minorEastAsia" w:cstheme="minorEastAsia"/>
+          <w:b w:val="0"/>
+          <w:bCs w:val="0"/>
+          <w:sz w:val="28"/>
+          <w:szCs w:val="28"/>
+          <w:lang w:val="en-US" w:eastAsia="zh-CN"/>
+        </w:rPr>
+        <w:t xml:space="preserve">当僵尸与该墙发生碰撞, 证明僵尸已经进入了房子,游戏失败, 设置游戏失败图片的可见性为true. </w:t>
+      </w:r>
+    </w:p>
+    <w:p>
+      <w:pPr>
+        <w:numPr>
+          <w:ilvl w:val="0"/>
+          <w:numId w:val="0"/>
+        </w:numPr>
+        <w:ind w:left="420" w:leftChars="0" w:firstLine="420" w:firstLineChars="0"/>
         <w:jc w:val="left"/>
         <w:rPr>
           <w:rFonts w:hint="default" w:asciiTheme="minorEastAsia" w:hAnsiTheme="minorEastAsia" w:cstheme="minorEastAsia"/>
@@ -2095,6 +3107,7 @@
     <w:p>
       <w:pPr>
         <w:numPr>
+          <w:ilvl w:val="0"/>
           <w:numId w:val="0"/>
         </w:numPr>
         <w:ind w:left="420" w:leftChars="0" w:firstLine="420" w:firstLineChars="0"/>
@@ -2123,6 +3136,7 @@
     <w:p>
       <w:pPr>
         <w:numPr>
+          <w:ilvl w:val="0"/>
           <w:numId w:val="0"/>
         </w:numPr>
         <w:ind w:left="420" w:leftChars="0" w:firstLine="420" w:firstLineChars="0"/>
@@ -2180,6 +3194,7 @@
     <w:p>
       <w:pPr>
         <w:numPr>
+          <w:ilvl w:val="0"/>
           <w:numId w:val="0"/>
         </w:numPr>
         <w:ind w:left="420" w:leftChars="0" w:firstLine="420" w:firstLineChars="0"/>
@@ -2208,6 +3223,7 @@
     <w:p>
       <w:pPr>
         <w:numPr>
+          <w:ilvl w:val="0"/>
           <w:numId w:val="0"/>
         </w:numPr>
         <w:ind w:left="420" w:leftChars="0" w:firstLine="420" w:firstLineChars="0"/>
@@ -2265,6 +3281,7 @@
     <w:p>
       <w:pPr>
         <w:numPr>
+          <w:ilvl w:val="0"/>
           <w:numId w:val="0"/>
         </w:numPr>
         <w:ind w:left="420" w:leftChars="0" w:firstLine="420" w:firstLineChars="0"/>
@@ -2293,6 +3310,7 @@
     <w:p>
       <w:pPr>
         <w:numPr>
+          <w:ilvl w:val="0"/>
           <w:numId w:val="0"/>
         </w:numPr>
         <w:ind w:left="420" w:leftChars="0" w:firstLine="420" w:firstLineChars="0"/>
@@ -2350,6 +3368,7 @@
     <w:p>
       <w:pPr>
         <w:numPr>
+          <w:ilvl w:val="0"/>
           <w:numId w:val="0"/>
         </w:numPr>
         <w:ind w:left="420" w:leftChars="0" w:firstLine="420" w:firstLineChars="0"/>
@@ -2378,6 +3397,7 @@
     <w:p>
       <w:pPr>
         <w:numPr>
+          <w:ilvl w:val="0"/>
           <w:numId w:val="0"/>
         </w:numPr>
         <w:ind w:left="420" w:leftChars="0" w:firstLine="420" w:firstLineChars="0"/>
@@ -2435,6 +3455,7 @@
     <w:p>
       <w:pPr>
         <w:numPr>
+          <w:ilvl w:val="0"/>
           <w:numId w:val="0"/>
         </w:numPr>
         <w:ind w:left="420" w:leftChars="0" w:firstLine="420" w:firstLineChars="0"/>
@@ -2463,6 +3484,7 @@
     <w:p>
       <w:pPr>
         <w:numPr>
+          <w:ilvl w:val="0"/>
           <w:numId w:val="0"/>
         </w:numPr>
         <w:ind w:left="420" w:leftChars="0" w:firstLine="420" w:firstLineChars="0"/>
@@ -2520,6 +3542,172 @@
     <w:p>
       <w:pPr>
         <w:numPr>
+          <w:numId w:val="0"/>
+        </w:numPr>
+        <w:ind w:left="420" w:leftChars="0" w:firstLine="420" w:firstLineChars="0"/>
+        <w:jc w:val="left"/>
+        <w:rPr>
+          <w:rFonts w:hint="default" w:asciiTheme="minorEastAsia" w:hAnsiTheme="minorEastAsia" w:cstheme="minorEastAsia"/>
+          <w:b w:val="0"/>
+          <w:bCs w:val="0"/>
+          <w:sz w:val="28"/>
+          <w:szCs w:val="28"/>
+          <w:lang w:val="en-US" w:eastAsia="zh-CN"/>
+        </w:rPr>
+      </w:pPr>
+      <w:r>
+        <w:rPr>
+          <w:rFonts w:hint="eastAsia" w:asciiTheme="minorEastAsia" w:hAnsiTheme="minorEastAsia" w:cstheme="minorEastAsia"/>
+          <w:b w:val="0"/>
+          <w:bCs w:val="0"/>
+          <w:sz w:val="28"/>
+          <w:szCs w:val="28"/>
+          <w:lang w:val="en-US" w:eastAsia="zh-CN"/>
+        </w:rPr>
+        <w:t>问题描述: 植物能够在同一块草坪重复播种, 需要摧毁后来种植的植物, 保留草坪上原有的植物.</w:t>
+      </w:r>
+    </w:p>
+    <w:p>
+      <w:pPr>
+        <w:numPr>
+          <w:numId w:val="0"/>
+        </w:numPr>
+        <w:ind w:left="420" w:leftChars="0" w:firstLine="420" w:firstLineChars="0"/>
+        <w:jc w:val="left"/>
+        <w:rPr>
+          <w:rFonts w:hint="default" w:asciiTheme="minorEastAsia" w:hAnsiTheme="minorEastAsia" w:cstheme="minorEastAsia"/>
+          <w:b w:val="0"/>
+          <w:bCs w:val="0"/>
+          <w:sz w:val="28"/>
+          <w:szCs w:val="28"/>
+          <w:lang w:val="en-US" w:eastAsia="zh-CN"/>
+        </w:rPr>
+      </w:pPr>
+      <w:r>
+        <w:rPr>
+          <w:rFonts w:hint="eastAsia" w:asciiTheme="minorEastAsia" w:hAnsiTheme="minorEastAsia" w:cstheme="minorEastAsia"/>
+          <w:b w:val="0"/>
+          <w:bCs w:val="0"/>
+          <w:sz w:val="28"/>
+          <w:szCs w:val="28"/>
+          <w:lang w:val="en-US" w:eastAsia="zh-CN"/>
+        </w:rPr>
+        <w:t>解决办法: 设置一个全局变量plant</w:t>
+      </w:r>
+      <w:r>
+        <w:rPr>
+          <w:rFonts w:hint="default" w:asciiTheme="minorEastAsia" w:hAnsiTheme="minorEastAsia" w:cstheme="minorEastAsia"/>
+          <w:b w:val="0"/>
+          <w:bCs w:val="0"/>
+          <w:sz w:val="28"/>
+          <w:szCs w:val="28"/>
+          <w:lang w:val="en-US" w:eastAsia="zh-CN"/>
+        </w:rPr>
+        <w:t>number</w:t>
+      </w:r>
+      <w:r>
+        <w:rPr>
+          <w:rFonts w:hint="eastAsia" w:asciiTheme="minorEastAsia" w:hAnsiTheme="minorEastAsia" w:cstheme="minorEastAsia"/>
+          <w:b w:val="0"/>
+          <w:bCs w:val="0"/>
+          <w:sz w:val="28"/>
+          <w:szCs w:val="28"/>
+          <w:lang w:val="en-US" w:eastAsia="zh-CN"/>
+        </w:rPr>
+        <w:t>记录已经种植的植物的数量, 每个植物类型设置一个变量number记录自身的序数, 每当植物创建时, 执行Component</w:t>
+      </w:r>
+      <w:r>
+        <w:rPr>
+          <w:rFonts w:hint="default" w:asciiTheme="minorEastAsia" w:hAnsiTheme="minorEastAsia" w:cstheme="minorEastAsia"/>
+          <w:b w:val="0"/>
+          <w:bCs w:val="0"/>
+          <w:sz w:val="28"/>
+          <w:szCs w:val="28"/>
+          <w:lang w:val="en-US" w:eastAsia="zh-CN"/>
+        </w:rPr>
+        <w:t>.oncompleted</w:t>
+      </w:r>
+      <w:r>
+        <w:rPr>
+          <w:rFonts w:hint="eastAsia" w:asciiTheme="minorEastAsia" w:hAnsiTheme="minorEastAsia" w:cstheme="minorEastAsia"/>
+          <w:b w:val="0"/>
+          <w:bCs w:val="0"/>
+          <w:sz w:val="28"/>
+          <w:szCs w:val="28"/>
+          <w:lang w:val="en-US" w:eastAsia="zh-CN"/>
+        </w:rPr>
+        <w:t>函数, 使得number</w:t>
+      </w:r>
+      <w:r>
+        <w:rPr>
+          <w:rFonts w:hint="default" w:asciiTheme="minorEastAsia" w:hAnsiTheme="minorEastAsia" w:cstheme="minorEastAsia"/>
+          <w:b w:val="0"/>
+          <w:bCs w:val="0"/>
+          <w:sz w:val="28"/>
+          <w:szCs w:val="28"/>
+          <w:lang w:val="en-US" w:eastAsia="zh-CN"/>
+        </w:rPr>
+        <w:t xml:space="preserve">=plantnumber. </w:t>
+      </w:r>
+      <w:r>
+        <w:rPr>
+          <w:rFonts w:hint="eastAsia" w:asciiTheme="minorEastAsia" w:hAnsiTheme="minorEastAsia" w:cstheme="minorEastAsia"/>
+          <w:b w:val="0"/>
+          <w:bCs w:val="0"/>
+          <w:sz w:val="28"/>
+          <w:szCs w:val="28"/>
+          <w:lang w:val="en-US" w:eastAsia="zh-CN"/>
+        </w:rPr>
+        <w:t>若玩家想要在同一块草地多次种植植物, 那么两个植物之间一定会产生碰撞, 故在植物类型定义里规定, 若与植物发生碰撞, 且碰撞时自身的</w:t>
+      </w:r>
+      <w:r>
+        <w:rPr>
+          <w:rFonts w:hint="default" w:asciiTheme="minorEastAsia" w:hAnsiTheme="minorEastAsia" w:cstheme="minorEastAsia"/>
+          <w:b w:val="0"/>
+          <w:bCs w:val="0"/>
+          <w:sz w:val="28"/>
+          <w:szCs w:val="28"/>
+          <w:lang w:val="en-US" w:eastAsia="zh-CN"/>
+        </w:rPr>
+        <w:t>number</w:t>
+      </w:r>
+      <w:r>
+        <w:rPr>
+          <w:rFonts w:hint="eastAsia" w:asciiTheme="minorEastAsia" w:hAnsiTheme="minorEastAsia" w:cstheme="minorEastAsia"/>
+          <w:b w:val="0"/>
+          <w:bCs w:val="0"/>
+          <w:sz w:val="28"/>
+          <w:szCs w:val="28"/>
+          <w:lang w:val="en-US" w:eastAsia="zh-CN"/>
+        </w:rPr>
+        <w:t>值和plant</w:t>
+      </w:r>
+      <w:r>
+        <w:rPr>
+          <w:rFonts w:hint="default" w:asciiTheme="minorEastAsia" w:hAnsiTheme="minorEastAsia" w:cstheme="minorEastAsia"/>
+          <w:b w:val="0"/>
+          <w:bCs w:val="0"/>
+          <w:sz w:val="28"/>
+          <w:szCs w:val="28"/>
+          <w:lang w:val="en-US" w:eastAsia="zh-CN"/>
+        </w:rPr>
+        <w:t>number</w:t>
+      </w:r>
+      <w:r>
+        <w:rPr>
+          <w:rFonts w:hint="eastAsia" w:asciiTheme="minorEastAsia" w:hAnsiTheme="minorEastAsia" w:cstheme="minorEastAsia"/>
+          <w:b w:val="0"/>
+          <w:bCs w:val="0"/>
+          <w:sz w:val="28"/>
+          <w:szCs w:val="28"/>
+          <w:lang w:val="en-US" w:eastAsia="zh-CN"/>
+        </w:rPr>
+        <w:t xml:space="preserve">相等, 即该植物是最新创建的植物, 则销毁自身, 而草坪上原有的植物不受影响. </w:t>
+      </w:r>
+    </w:p>
+    <w:p>
+      <w:pPr>
+        <w:numPr>
           <w:ilvl w:val="0"/>
           <w:numId w:val="3"/>
         </w:numPr>
@@ -2549,6 +3737,7 @@
     <w:p>
       <w:pPr>
         <w:numPr>
+          <w:ilvl w:val="0"/>
           <w:numId w:val="0"/>
         </w:numPr>
         <w:ind w:left="420" w:leftChars="0" w:firstLine="420" w:firstLineChars="0"/>
@@ -2577,6 +3766,7 @@
     <w:p>
       <w:pPr>
         <w:numPr>
+          <w:ilvl w:val="0"/>
           <w:numId w:val="0"/>
         </w:numPr>
         <w:ind w:left="420" w:leftChars="0" w:firstLine="420" w:firstLineChars="0"/>
@@ -2601,8 +3791,6 @@
         </w:rPr>
         <w:t>解决办法：</w:t>
       </w:r>
-      <w:bookmarkStart w:id="0" w:name="_GoBack"/>
-      <w:bookmarkEnd w:id="0"/>
     </w:p>
     <w:p>
       <w:pPr>
@@ -2635,11 +3823,68 @@
     </w:p>
     <w:p>
       <w:pPr>
+        <w:numPr>
+          <w:numId w:val="0"/>
+        </w:numPr>
+        <w:ind w:left="420" w:leftChars="0" w:firstLine="420" w:firstLineChars="0"/>
+        <w:jc w:val="left"/>
+        <w:rPr>
+          <w:rFonts w:hint="default" w:asciiTheme="minorEastAsia" w:hAnsiTheme="minorEastAsia" w:cstheme="minorEastAsia"/>
+          <w:b w:val="0"/>
+          <w:bCs w:val="0"/>
+          <w:sz w:val="28"/>
+          <w:szCs w:val="28"/>
+          <w:lang w:val="en-US" w:eastAsia="zh-CN"/>
+        </w:rPr>
+      </w:pPr>
+      <w:r>
+        <w:rPr>
+          <w:rFonts w:hint="eastAsia" w:asciiTheme="minorEastAsia" w:hAnsiTheme="minorEastAsia" w:cstheme="minorEastAsia"/>
+          <w:b w:val="0"/>
+          <w:bCs w:val="0"/>
+          <w:sz w:val="28"/>
+          <w:szCs w:val="28"/>
+          <w:lang w:val="en-US" w:eastAsia="zh-CN"/>
+        </w:rPr>
+        <w:t xml:space="preserve">问题描述: 僵尸在与植物进行碰撞后会继续往前走, 并且碰撞此时只会发生一次. 要实现僵尸被植物阻挡的效果和同一个僵尸能对同一植物多次进行攻击导致植物血条减少直至死亡的功能. </w:t>
+      </w:r>
+    </w:p>
+    <w:p>
+      <w:pPr>
+        <w:numPr>
+          <w:numId w:val="0"/>
+        </w:numPr>
+        <w:ind w:left="420" w:leftChars="0" w:firstLine="420" w:firstLineChars="0"/>
+        <w:jc w:val="left"/>
+        <w:rPr>
+          <w:rFonts w:hint="default" w:asciiTheme="minorEastAsia" w:hAnsiTheme="minorEastAsia" w:cstheme="minorEastAsia"/>
+          <w:b w:val="0"/>
+          <w:bCs w:val="0"/>
+          <w:sz w:val="28"/>
+          <w:szCs w:val="28"/>
+          <w:lang w:val="en-US" w:eastAsia="zh-CN"/>
+        </w:rPr>
+      </w:pPr>
+      <w:r>
+        <w:rPr>
+          <w:rFonts w:hint="eastAsia" w:asciiTheme="minorEastAsia" w:hAnsiTheme="minorEastAsia" w:cstheme="minorEastAsia"/>
+          <w:b w:val="0"/>
+          <w:bCs w:val="0"/>
+          <w:sz w:val="28"/>
+          <w:szCs w:val="28"/>
+          <w:lang w:val="en-US" w:eastAsia="zh-CN"/>
+        </w:rPr>
+        <w:t xml:space="preserve">解决办法: 在僵尸类型内部定义反弹动画, 检测当碰撞实体为普通植物(除了爆炸型植物以外的植物)时, 碰撞检测处理器执行反弹动画, 反弹动画结束后僵尸继续前进, 使得僵尸能够实现多次对植物进行碰撞攻击. </w:t>
+      </w:r>
+    </w:p>
+    <w:p>
+      <w:pPr>
         <w:widowControl w:val="0"/>
         <w:numPr>
           <w:ilvl w:val="0"/>
           <w:numId w:val="0"/>
         </w:numPr>
+        <w:ind w:left="420" w:leftChars="0" w:firstLine="420" w:firstLineChars="0"/>
         <w:jc w:val="left"/>
         <w:rPr>
           <w:rFonts w:hint="eastAsia" w:asciiTheme="minorEastAsia" w:hAnsiTheme="minorEastAsia" w:cstheme="minorEastAsia"/>
@@ -2700,6 +3945,104 @@
       <w:pPr>
         <w:numPr>
           <w:ilvl w:val="0"/>
+          <w:numId w:val="0"/>
+        </w:numPr>
+        <w:ind w:left="420" w:leftChars="0" w:firstLine="420" w:firstLineChars="0"/>
+        <w:jc w:val="left"/>
+        <w:rPr>
+          <w:rFonts w:hint="default" w:asciiTheme="minorEastAsia" w:hAnsiTheme="minorEastAsia" w:cstheme="minorEastAsia"/>
+          <w:b w:val="0"/>
+          <w:bCs w:val="0"/>
+          <w:sz w:val="28"/>
+          <w:szCs w:val="28"/>
+          <w:lang w:val="en-US" w:eastAsia="zh-CN"/>
+        </w:rPr>
+      </w:pPr>
+      <w:r>
+        <w:rPr>
+          <w:rFonts w:hint="eastAsia" w:asciiTheme="minorEastAsia" w:hAnsiTheme="minorEastAsia" w:cstheme="minorEastAsia"/>
+          <w:b w:val="0"/>
+          <w:bCs w:val="0"/>
+          <w:sz w:val="28"/>
+          <w:szCs w:val="28"/>
+          <w:lang w:val="en-US" w:eastAsia="zh-CN"/>
+        </w:rPr>
+        <w:t xml:space="preserve">本次课程设计是一次学以致用的成果, 是一次较为完整的项目开发. 由于此前没有接触过felgo开发框架, 而目前国内关于qml的资源很少, 所以本项目的开发有些坎坷. 但在实践学习的过程中, 我们习惯了查阅官方的英文文档,  然后通过调试代码达到自己想要实现的功能. 这是一次对于自我学习能力的极大锻炼, 我们能够在十多天的时间内熟悉felgo游戏开发的部分核心内容, 例如碰撞检测, 实体管理器, 物理世界等等. </w:t>
+      </w:r>
+    </w:p>
+    <w:p>
+      <w:pPr>
+        <w:numPr>
+          <w:ilvl w:val="0"/>
+          <w:numId w:val="0"/>
+        </w:numPr>
+        <w:ind w:left="420" w:leftChars="0" w:firstLine="420" w:firstLineChars="0"/>
+        <w:jc w:val="left"/>
+        <w:rPr>
+          <w:rFonts w:hint="default" w:asciiTheme="minorEastAsia" w:hAnsiTheme="minorEastAsia" w:cstheme="minorEastAsia"/>
+          <w:b w:val="0"/>
+          <w:bCs w:val="0"/>
+          <w:sz w:val="28"/>
+          <w:szCs w:val="28"/>
+          <w:lang w:val="en-US" w:eastAsia="zh-CN"/>
+        </w:rPr>
+      </w:pPr>
+      <w:r>
+        <w:rPr>
+          <w:rFonts w:hint="eastAsia" w:asciiTheme="minorEastAsia" w:hAnsiTheme="minorEastAsia" w:cstheme="minorEastAsia"/>
+          <w:b w:val="0"/>
+          <w:bCs w:val="0"/>
+          <w:sz w:val="28"/>
+          <w:szCs w:val="28"/>
+          <w:lang w:val="en-US" w:eastAsia="zh-CN"/>
+        </w:rPr>
+        <w:t>本项目基于</w:t>
+      </w:r>
+      <w:r>
+        <w:rPr>
+          <w:rFonts w:hint="default" w:asciiTheme="minorEastAsia" w:hAnsiTheme="minorEastAsia" w:cstheme="minorEastAsia"/>
+          <w:b w:val="0"/>
+          <w:bCs w:val="0"/>
+          <w:sz w:val="28"/>
+          <w:szCs w:val="28"/>
+          <w:lang w:val="en-US" w:eastAsia="zh-CN"/>
+        </w:rPr>
+        <w:t>felgo</w:t>
+      </w:r>
+      <w:r>
+        <w:rPr>
+          <w:rFonts w:hint="eastAsia" w:asciiTheme="minorEastAsia" w:hAnsiTheme="minorEastAsia" w:cstheme="minorEastAsia"/>
+          <w:b w:val="0"/>
+          <w:bCs w:val="0"/>
+          <w:sz w:val="28"/>
+          <w:szCs w:val="28"/>
+          <w:lang w:val="en-US" w:eastAsia="zh-CN"/>
+        </w:rPr>
+        <w:t xml:space="preserve">框架开发, 使用git版本控制系统进行管理. 开发过程中通过代码的编写对qml的对象树机制理解更加深刻, 通过版本的推送和拉取合并对项目开发的过程更加熟悉, 通过任务分工合作理解了团队合作的重要性以及节奏划分的重要性. 总之我们收获良多, 也很感谢有这次经历. </w:t>
+      </w:r>
+    </w:p>
+    <w:p>
+      <w:pPr>
+        <w:numPr>
+          <w:ilvl w:val="0"/>
+          <w:numId w:val="0"/>
+        </w:numPr>
+        <w:ind w:left="420" w:leftChars="0" w:firstLine="420" w:firstLineChars="0"/>
+        <w:jc w:val="left"/>
+        <w:rPr>
+          <w:rFonts w:hint="default" w:asciiTheme="minorEastAsia" w:hAnsiTheme="minorEastAsia" w:cstheme="minorEastAsia"/>
+          <w:b w:val="0"/>
+          <w:bCs w:val="0"/>
+          <w:sz w:val="28"/>
+          <w:szCs w:val="28"/>
+          <w:lang w:val="en-US" w:eastAsia="zh-CN"/>
+        </w:rPr>
+      </w:pPr>
+    </w:p>
+    <w:p>
+      <w:pPr>
+        <w:numPr>
+          <w:ilvl w:val="0"/>
           <w:numId w:val="1"/>
         </w:numPr>
         <w:jc w:val="left"/>
@@ -2723,6 +4066,37 @@
         </w:rPr>
         <w:t>参考资料</w:t>
       </w:r>
+    </w:p>
+    <w:p>
+      <w:pPr>
+        <w:numPr>
+          <w:ilvl w:val="0"/>
+          <w:numId w:val="0"/>
+        </w:numPr>
+        <w:ind w:left="420" w:leftChars="0" w:firstLine="420" w:firstLineChars="0"/>
+        <w:jc w:val="left"/>
+        <w:rPr>
+          <w:rFonts w:hint="default" w:asciiTheme="minorEastAsia" w:hAnsiTheme="minorEastAsia" w:cstheme="minorEastAsia"/>
+          <w:b w:val="0"/>
+          <w:bCs w:val="0"/>
+          <w:sz w:val="28"/>
+          <w:szCs w:val="28"/>
+          <w:lang w:val="en-US" w:eastAsia="zh-CN"/>
+        </w:rPr>
+      </w:pPr>
+      <w:r>
+        <w:rPr>
+          <w:rFonts w:hint="eastAsia" w:asciiTheme="minorEastAsia" w:hAnsiTheme="minorEastAsia" w:cstheme="minorEastAsia"/>
+          <w:b w:val="0"/>
+          <w:bCs w:val="0"/>
+          <w:sz w:val="28"/>
+          <w:szCs w:val="28"/>
+          <w:lang w:val="en-US" w:eastAsia="zh-CN"/>
+        </w:rPr>
+        <w:t>本项目参考felgo官方文档和felgo官方模板项目示例进行开发.</w:t>
+      </w:r>
+      <w:bookmarkStart w:id="0" w:name="_GoBack"/>
+      <w:bookmarkEnd w:id="0"/>
     </w:p>
     <w:sectPr>
       <w:pgSz w:w="11906" w:h="16838"/>
@@ -2793,7 +4167,7 @@
   <w:docDefaults>
     <w:rPrDefault>
       <w:rPr>
-        <w:rFonts w:ascii="Times New Roman" w:hAnsi="Times New Roman" w:eastAsia="宋体" w:cs="Times New Roman"/>
+        <w:rFonts w:ascii="Times New Roman" w:hAnsi="Times New Roman" w:eastAsia="SimSun" w:cs="Times New Roman"/>
       </w:rPr>
     </w:rPrDefault>
     <w:pPrDefault/>
@@ -3064,7 +4438,7 @@
       <w:lang w:val="en-US" w:eastAsia="zh-CN" w:bidi="ar-SA"/>
     </w:rPr>
   </w:style>
-  <w:style w:type="character" w:default="1" w:styleId="4">
+  <w:style w:type="character" w:default="1" w:styleId="2">
     <w:name w:val="Default Paragraph Font"/>
     <w:semiHidden/>
     <w:uiPriority w:val="0"/>
@@ -3083,7 +4457,7 @@
       </w:tblCellMar>
     </w:tblPr>
   </w:style>
-  <w:style w:type="paragraph" w:styleId="2">
+  <w:style w:type="paragraph" w:styleId="4">
     <w:name w:val="HTML Preformatted"/>
     <w:basedOn w:val="1"/>
     <w:uiPriority w:val="0"/>

</xml_diff>

<commit_message>
real final version ,with developpment document and vedio and PPT
</commit_message>
<xml_diff>
--- a/开发文档.docx
+++ b/开发文档.docx
@@ -3222,7 +3222,7 @@
           <w:szCs w:val="28"/>
           <w:lang w:val="en-US" w:eastAsia="zh-CN"/>
         </w:rPr>
-        <w:t>植物动态创建</w:t>
+        <w:t>植物拖动创建</w:t>
       </w:r>
     </w:p>
     <w:p>
@@ -3327,7 +3327,7 @@
           <w:szCs w:val="28"/>
           <w:lang w:val="en-US" w:eastAsia="zh-CN"/>
         </w:rPr>
-        <w:t>植物坐标确定</w:t>
+        <w:t>植物动态创建并确定坐标</w:t>
       </w:r>
     </w:p>
     <w:p>
@@ -3414,7 +3414,7 @@
           <w:szCs w:val="28"/>
           <w:lang w:val="en-US" w:eastAsia="zh-CN"/>
         </w:rPr>
-        <w:t>禁止植物在已有植物的草坪播种</w:t>
+        <w:t>禁止植物在已有植物的草坪种植</w:t>
       </w:r>
     </w:p>
     <w:p>
@@ -3443,236 +3443,247 @@
           <w:szCs w:val="28"/>
           <w:lang w:val="en-US" w:eastAsia="zh-CN"/>
         </w:rPr>
-        <w:t>问题描述: 植物能够在同一块草坪重复播种, 需要摧毁后来种植的植物, 保留草坪上原有的植物.</w:t>
-      </w:r>
-    </w:p>
-    <w:p>
-      <w:pPr>
-        <w:numPr>
-          <w:ilvl w:val="0"/>
-          <w:numId w:val="0"/>
-        </w:numPr>
-        <w:ind w:left="420" w:leftChars="0" w:firstLine="420" w:firstLineChars="0"/>
-        <w:jc w:val="left"/>
-        <w:rPr>
-          <w:rFonts w:hint="default" w:asciiTheme="minorEastAsia" w:hAnsiTheme="minorEastAsia" w:cstheme="minorEastAsia"/>
-          <w:b w:val="0"/>
-          <w:bCs w:val="0"/>
-          <w:sz w:val="28"/>
-          <w:szCs w:val="28"/>
-          <w:lang w:val="en-US" w:eastAsia="zh-CN"/>
-        </w:rPr>
-      </w:pPr>
-      <w:r>
-        <w:rPr>
-          <w:rFonts w:hint="eastAsia" w:asciiTheme="minorEastAsia" w:hAnsiTheme="minorEastAsia" w:cstheme="minorEastAsia"/>
-          <w:b w:val="0"/>
-          <w:bCs w:val="0"/>
-          <w:sz w:val="28"/>
-          <w:szCs w:val="28"/>
-          <w:lang w:val="en-US" w:eastAsia="zh-CN"/>
-        </w:rPr>
-        <w:t>解决办法: 设置一个全局变量plant</w:t>
-      </w:r>
-      <w:r>
-        <w:rPr>
-          <w:rFonts w:hint="default" w:asciiTheme="minorEastAsia" w:hAnsiTheme="minorEastAsia" w:cstheme="minorEastAsia"/>
-          <w:b w:val="0"/>
-          <w:bCs w:val="0"/>
-          <w:sz w:val="28"/>
-          <w:szCs w:val="28"/>
-          <w:lang w:val="en-US" w:eastAsia="zh-CN"/>
-        </w:rPr>
-        <w:t>number</w:t>
-      </w:r>
-      <w:r>
-        <w:rPr>
-          <w:rFonts w:hint="eastAsia" w:asciiTheme="minorEastAsia" w:hAnsiTheme="minorEastAsia" w:cstheme="minorEastAsia"/>
-          <w:b w:val="0"/>
-          <w:bCs w:val="0"/>
-          <w:sz w:val="28"/>
-          <w:szCs w:val="28"/>
-          <w:lang w:val="en-US" w:eastAsia="zh-CN"/>
-        </w:rPr>
-        <w:t>记录已经种植的植物的数量, 每个植物类型设置一个变量number记录自身的序数, 每当植物创建时, 执行Component</w:t>
-      </w:r>
-      <w:r>
-        <w:rPr>
-          <w:rFonts w:hint="default" w:asciiTheme="minorEastAsia" w:hAnsiTheme="minorEastAsia" w:cstheme="minorEastAsia"/>
-          <w:b w:val="0"/>
-          <w:bCs w:val="0"/>
-          <w:sz w:val="28"/>
-          <w:szCs w:val="28"/>
-          <w:lang w:val="en-US" w:eastAsia="zh-CN"/>
-        </w:rPr>
-        <w:t>.oncompleted</w:t>
-      </w:r>
-      <w:r>
-        <w:rPr>
-          <w:rFonts w:hint="eastAsia" w:asciiTheme="minorEastAsia" w:hAnsiTheme="minorEastAsia" w:cstheme="minorEastAsia"/>
-          <w:b w:val="0"/>
-          <w:bCs w:val="0"/>
-          <w:sz w:val="28"/>
-          <w:szCs w:val="28"/>
-          <w:lang w:val="en-US" w:eastAsia="zh-CN"/>
-        </w:rPr>
-        <w:t>函数, 使得number</w:t>
-      </w:r>
-      <w:r>
-        <w:rPr>
-          <w:rFonts w:hint="default" w:asciiTheme="minorEastAsia" w:hAnsiTheme="minorEastAsia" w:cstheme="minorEastAsia"/>
-          <w:b w:val="0"/>
-          <w:bCs w:val="0"/>
-          <w:sz w:val="28"/>
-          <w:szCs w:val="28"/>
-          <w:lang w:val="en-US" w:eastAsia="zh-CN"/>
-        </w:rPr>
-        <w:t xml:space="preserve">=plantnumber. </w:t>
-      </w:r>
-      <w:r>
-        <w:rPr>
-          <w:rFonts w:hint="eastAsia" w:asciiTheme="minorEastAsia" w:hAnsiTheme="minorEastAsia" w:cstheme="minorEastAsia"/>
-          <w:b w:val="0"/>
-          <w:bCs w:val="0"/>
-          <w:sz w:val="28"/>
-          <w:szCs w:val="28"/>
-          <w:lang w:val="en-US" w:eastAsia="zh-CN"/>
-        </w:rPr>
-        <w:t>若玩家想要在同一块草地多次种植植物, 那么两个植物之间一定会产生碰撞, 故在植物类型定义里规定, 若与植物发生碰撞, 且碰撞时自身的</w:t>
-      </w:r>
-      <w:r>
-        <w:rPr>
-          <w:rFonts w:hint="default" w:asciiTheme="minorEastAsia" w:hAnsiTheme="minorEastAsia" w:cstheme="minorEastAsia"/>
-          <w:b w:val="0"/>
-          <w:bCs w:val="0"/>
-          <w:sz w:val="28"/>
-          <w:szCs w:val="28"/>
-          <w:lang w:val="en-US" w:eastAsia="zh-CN"/>
-        </w:rPr>
-        <w:t>number</w:t>
-      </w:r>
-      <w:r>
-        <w:rPr>
-          <w:rFonts w:hint="eastAsia" w:asciiTheme="minorEastAsia" w:hAnsiTheme="minorEastAsia" w:cstheme="minorEastAsia"/>
-          <w:b w:val="0"/>
-          <w:bCs w:val="0"/>
-          <w:sz w:val="28"/>
-          <w:szCs w:val="28"/>
-          <w:lang w:val="en-US" w:eastAsia="zh-CN"/>
-        </w:rPr>
-        <w:t>值和plant</w:t>
-      </w:r>
-      <w:r>
-        <w:rPr>
-          <w:rFonts w:hint="default" w:asciiTheme="minorEastAsia" w:hAnsiTheme="minorEastAsia" w:cstheme="minorEastAsia"/>
-          <w:b w:val="0"/>
-          <w:bCs w:val="0"/>
-          <w:sz w:val="28"/>
-          <w:szCs w:val="28"/>
-          <w:lang w:val="en-US" w:eastAsia="zh-CN"/>
-        </w:rPr>
-        <w:t>number</w:t>
-      </w:r>
-      <w:r>
-        <w:rPr>
-          <w:rFonts w:hint="eastAsia" w:asciiTheme="minorEastAsia" w:hAnsiTheme="minorEastAsia" w:cstheme="minorEastAsia"/>
-          <w:b w:val="0"/>
-          <w:bCs w:val="0"/>
-          <w:sz w:val="28"/>
-          <w:szCs w:val="28"/>
-          <w:lang w:val="en-US" w:eastAsia="zh-CN"/>
-        </w:rPr>
-        <w:t xml:space="preserve">相等, 即该植物是最新创建的植物, 则销毁自身, 而草坪上原有的植物不受影响. </w:t>
-      </w:r>
-    </w:p>
-    <w:p>
-      <w:pPr>
-        <w:numPr>
-          <w:ilvl w:val="0"/>
-          <w:numId w:val="3"/>
-        </w:numPr>
-        <w:ind w:firstLine="420" w:firstLineChars="0"/>
-        <w:jc w:val="left"/>
-        <w:rPr>
-          <w:rFonts w:hint="default" w:asciiTheme="minorEastAsia" w:hAnsiTheme="minorEastAsia" w:cstheme="minorEastAsia"/>
-          <w:b w:val="0"/>
-          <w:bCs w:val="0"/>
-          <w:sz w:val="28"/>
-          <w:szCs w:val="28"/>
-          <w:lang w:val="en-US" w:eastAsia="zh-CN"/>
-        </w:rPr>
-      </w:pPr>
-      <w:r>
-        <w:rPr>
-          <w:rFonts w:hint="eastAsia" w:asciiTheme="minorEastAsia" w:hAnsiTheme="minorEastAsia" w:cstheme="minorEastAsia"/>
-          <w:b w:val="0"/>
-          <w:bCs w:val="0"/>
-          <w:sz w:val="28"/>
-          <w:szCs w:val="28"/>
-          <w:lang w:val="en-US" w:eastAsia="zh-CN"/>
-        </w:rPr>
-        <w:t>植物在僵尸出现时开始射击，在僵尸全被消灭后停止射击</w:t>
-      </w:r>
-    </w:p>
-    <w:p>
-      <w:pPr>
-        <w:numPr>
-          <w:ilvl w:val="0"/>
-          <w:numId w:val="0"/>
-        </w:numPr>
-        <w:ind w:left="420" w:leftChars="0" w:firstLine="420" w:firstLineChars="0"/>
-        <w:jc w:val="left"/>
-        <w:rPr>
-          <w:rFonts w:hint="eastAsia" w:asciiTheme="minorEastAsia" w:hAnsiTheme="minorEastAsia" w:cstheme="minorEastAsia"/>
-          <w:b w:val="0"/>
-          <w:bCs w:val="0"/>
-          <w:sz w:val="28"/>
-          <w:szCs w:val="28"/>
-          <w:lang w:val="en-US" w:eastAsia="zh-CN"/>
-        </w:rPr>
-      </w:pPr>
-      <w:r>
-        <w:rPr>
-          <w:rFonts w:hint="eastAsia" w:asciiTheme="minorEastAsia" w:hAnsiTheme="minorEastAsia" w:cstheme="minorEastAsia"/>
-          <w:b w:val="0"/>
-          <w:bCs w:val="0"/>
-          <w:sz w:val="28"/>
-          <w:szCs w:val="28"/>
-          <w:lang w:val="en-US" w:eastAsia="zh-CN"/>
-        </w:rPr>
-        <w:t>问题描述：由于一开始植物发射子弹是通过计时器，游戏开始一段时间后自动发射，但合理的场景应该是检测到有僵尸进入发射子弹，当前的僵尸全部死亡后停止发射。</w:t>
-      </w:r>
-    </w:p>
-    <w:p>
-      <w:pPr>
-        <w:numPr>
-          <w:ilvl w:val="0"/>
-          <w:numId w:val="0"/>
-        </w:numPr>
-        <w:ind w:left="420" w:leftChars="0" w:firstLine="420" w:firstLineChars="0"/>
-        <w:jc w:val="left"/>
-        <w:rPr>
-          <w:rFonts w:hint="default" w:asciiTheme="minorEastAsia" w:hAnsiTheme="minorEastAsia" w:cstheme="minorEastAsia"/>
-          <w:b w:val="0"/>
-          <w:bCs w:val="0"/>
-          <w:sz w:val="28"/>
-          <w:szCs w:val="28"/>
-          <w:lang w:val="en-US" w:eastAsia="zh-CN"/>
-        </w:rPr>
-      </w:pPr>
-      <w:r>
-        <w:rPr>
-          <w:rFonts w:hint="eastAsia" w:asciiTheme="minorEastAsia" w:hAnsiTheme="minorEastAsia" w:cstheme="minorEastAsia"/>
-          <w:b w:val="0"/>
-          <w:bCs w:val="0"/>
-          <w:sz w:val="28"/>
-          <w:szCs w:val="28"/>
-          <w:lang w:val="en-US" w:eastAsia="zh-CN"/>
-        </w:rPr>
-        <w:t xml:space="preserve">解决办法：在草坪的最右边设置五面墙并设五个全局变量作为每一行的标志位。当僵尸走过墙时发生碰撞，墙检查到是僵尸碰撞，则将改行的标志位设为true,植物内部有个计时器，判断到标志位为true时，就会创建并发射子弹。当僵尸全部死亡时，植物的子弹就会与墙碰撞，墙检查到是子弹碰撞墙体，将改行标志为设为false,子弹就会停止创建。这样就有了僵尸进入草坪植物发射子弹，僵尸全部死亡时，植物停止攻击的动画效果。 </w:t>
+        <w:t>问题描述: 植物能够在同一块草坪重复种植</w:t>
       </w:r>
       <w:bookmarkStart w:id="0" w:name="_GoBack"/>
       <w:bookmarkEnd w:id="0"/>
+      <w:r>
+        <w:rPr>
+          <w:rFonts w:hint="eastAsia" w:asciiTheme="minorEastAsia" w:hAnsiTheme="minorEastAsia" w:cstheme="minorEastAsia"/>
+          <w:b w:val="0"/>
+          <w:bCs w:val="0"/>
+          <w:sz w:val="28"/>
+          <w:szCs w:val="28"/>
+          <w:lang w:val="en-US" w:eastAsia="zh-CN"/>
+        </w:rPr>
+        <w:t>, 需要摧毁后来种植的植物, 保留草坪上原有的植物.</w:t>
+      </w:r>
+    </w:p>
+    <w:p>
+      <w:pPr>
+        <w:numPr>
+          <w:ilvl w:val="0"/>
+          <w:numId w:val="0"/>
+        </w:numPr>
+        <w:ind w:left="420" w:leftChars="0" w:firstLine="420" w:firstLineChars="0"/>
+        <w:jc w:val="left"/>
+        <w:rPr>
+          <w:rFonts w:hint="default" w:asciiTheme="minorEastAsia" w:hAnsiTheme="minorEastAsia" w:cstheme="minorEastAsia"/>
+          <w:b w:val="0"/>
+          <w:bCs w:val="0"/>
+          <w:sz w:val="28"/>
+          <w:szCs w:val="28"/>
+          <w:lang w:val="en-US" w:eastAsia="zh-CN"/>
+        </w:rPr>
+      </w:pPr>
+      <w:r>
+        <w:rPr>
+          <w:rFonts w:hint="eastAsia" w:asciiTheme="minorEastAsia" w:hAnsiTheme="minorEastAsia" w:cstheme="minorEastAsia"/>
+          <w:b w:val="0"/>
+          <w:bCs w:val="0"/>
+          <w:sz w:val="28"/>
+          <w:szCs w:val="28"/>
+          <w:lang w:val="en-US" w:eastAsia="zh-CN"/>
+        </w:rPr>
+        <w:t>解决办法: 设置一个全局变量plant</w:t>
+      </w:r>
+      <w:r>
+        <w:rPr>
+          <w:rFonts w:hint="default" w:asciiTheme="minorEastAsia" w:hAnsiTheme="minorEastAsia" w:cstheme="minorEastAsia"/>
+          <w:b w:val="0"/>
+          <w:bCs w:val="0"/>
+          <w:sz w:val="28"/>
+          <w:szCs w:val="28"/>
+          <w:lang w:val="en-US" w:eastAsia="zh-CN"/>
+        </w:rPr>
+        <w:t>number</w:t>
+      </w:r>
+      <w:r>
+        <w:rPr>
+          <w:rFonts w:hint="eastAsia" w:asciiTheme="minorEastAsia" w:hAnsiTheme="minorEastAsia" w:cstheme="minorEastAsia"/>
+          <w:b w:val="0"/>
+          <w:bCs w:val="0"/>
+          <w:sz w:val="28"/>
+          <w:szCs w:val="28"/>
+          <w:lang w:val="en-US" w:eastAsia="zh-CN"/>
+        </w:rPr>
+        <w:t>记录已经种植的植物的数量, 每个植物类型设置一个变量number记录自身的序数, 每当植物创建时, 执行Component</w:t>
+      </w:r>
+      <w:r>
+        <w:rPr>
+          <w:rFonts w:hint="default" w:asciiTheme="minorEastAsia" w:hAnsiTheme="minorEastAsia" w:cstheme="minorEastAsia"/>
+          <w:b w:val="0"/>
+          <w:bCs w:val="0"/>
+          <w:sz w:val="28"/>
+          <w:szCs w:val="28"/>
+          <w:lang w:val="en-US" w:eastAsia="zh-CN"/>
+        </w:rPr>
+        <w:t>.oncompleted</w:t>
+      </w:r>
+      <w:r>
+        <w:rPr>
+          <w:rFonts w:hint="eastAsia" w:asciiTheme="minorEastAsia" w:hAnsiTheme="minorEastAsia" w:cstheme="minorEastAsia"/>
+          <w:b w:val="0"/>
+          <w:bCs w:val="0"/>
+          <w:sz w:val="28"/>
+          <w:szCs w:val="28"/>
+          <w:lang w:val="en-US" w:eastAsia="zh-CN"/>
+        </w:rPr>
+        <w:t>函数, 使得number</w:t>
+      </w:r>
+      <w:r>
+        <w:rPr>
+          <w:rFonts w:hint="default" w:asciiTheme="minorEastAsia" w:hAnsiTheme="minorEastAsia" w:cstheme="minorEastAsia"/>
+          <w:b w:val="0"/>
+          <w:bCs w:val="0"/>
+          <w:sz w:val="28"/>
+          <w:szCs w:val="28"/>
+          <w:lang w:val="en-US" w:eastAsia="zh-CN"/>
+        </w:rPr>
+        <w:t xml:space="preserve">=plantnumber. </w:t>
+      </w:r>
+      <w:r>
+        <w:rPr>
+          <w:rFonts w:hint="eastAsia" w:asciiTheme="minorEastAsia" w:hAnsiTheme="minorEastAsia" w:cstheme="minorEastAsia"/>
+          <w:b w:val="0"/>
+          <w:bCs w:val="0"/>
+          <w:sz w:val="28"/>
+          <w:szCs w:val="28"/>
+          <w:lang w:val="en-US" w:eastAsia="zh-CN"/>
+        </w:rPr>
+        <w:t>若玩家想要在同一块草地多次种植植物, 那么两个植物之间一定会产生碰撞, 故在植物类型定义里规定, 若与植物发生碰撞, 且碰撞时自身的</w:t>
+      </w:r>
+      <w:r>
+        <w:rPr>
+          <w:rFonts w:hint="default" w:asciiTheme="minorEastAsia" w:hAnsiTheme="minorEastAsia" w:cstheme="minorEastAsia"/>
+          <w:b w:val="0"/>
+          <w:bCs w:val="0"/>
+          <w:sz w:val="28"/>
+          <w:szCs w:val="28"/>
+          <w:lang w:val="en-US" w:eastAsia="zh-CN"/>
+        </w:rPr>
+        <w:t>number</w:t>
+      </w:r>
+      <w:r>
+        <w:rPr>
+          <w:rFonts w:hint="eastAsia" w:asciiTheme="minorEastAsia" w:hAnsiTheme="minorEastAsia" w:cstheme="minorEastAsia"/>
+          <w:b w:val="0"/>
+          <w:bCs w:val="0"/>
+          <w:sz w:val="28"/>
+          <w:szCs w:val="28"/>
+          <w:lang w:val="en-US" w:eastAsia="zh-CN"/>
+        </w:rPr>
+        <w:t>值和plant</w:t>
+      </w:r>
+      <w:r>
+        <w:rPr>
+          <w:rFonts w:hint="default" w:asciiTheme="minorEastAsia" w:hAnsiTheme="minorEastAsia" w:cstheme="minorEastAsia"/>
+          <w:b w:val="0"/>
+          <w:bCs w:val="0"/>
+          <w:sz w:val="28"/>
+          <w:szCs w:val="28"/>
+          <w:lang w:val="en-US" w:eastAsia="zh-CN"/>
+        </w:rPr>
+        <w:t>number</w:t>
+      </w:r>
+      <w:r>
+        <w:rPr>
+          <w:rFonts w:hint="eastAsia" w:asciiTheme="minorEastAsia" w:hAnsiTheme="minorEastAsia" w:cstheme="minorEastAsia"/>
+          <w:b w:val="0"/>
+          <w:bCs w:val="0"/>
+          <w:sz w:val="28"/>
+          <w:szCs w:val="28"/>
+          <w:lang w:val="en-US" w:eastAsia="zh-CN"/>
+        </w:rPr>
+        <w:t xml:space="preserve">相等, 即该植物是最新创建的植物, 则销毁自身, 而草坪上原有的植物不受影响. </w:t>
+      </w:r>
+    </w:p>
+    <w:p>
+      <w:pPr>
+        <w:numPr>
+          <w:ilvl w:val="0"/>
+          <w:numId w:val="3"/>
+        </w:numPr>
+        <w:ind w:firstLine="420" w:firstLineChars="0"/>
+        <w:jc w:val="left"/>
+        <w:rPr>
+          <w:rFonts w:hint="default" w:asciiTheme="minorEastAsia" w:hAnsiTheme="minorEastAsia" w:cstheme="minorEastAsia"/>
+          <w:b w:val="0"/>
+          <w:bCs w:val="0"/>
+          <w:sz w:val="28"/>
+          <w:szCs w:val="28"/>
+          <w:lang w:val="en-US" w:eastAsia="zh-CN"/>
+        </w:rPr>
+      </w:pPr>
+      <w:r>
+        <w:rPr>
+          <w:rFonts w:hint="eastAsia" w:asciiTheme="minorEastAsia" w:hAnsiTheme="minorEastAsia" w:cstheme="minorEastAsia"/>
+          <w:b w:val="0"/>
+          <w:bCs w:val="0"/>
+          <w:sz w:val="28"/>
+          <w:szCs w:val="28"/>
+          <w:lang w:val="en-US" w:eastAsia="zh-CN"/>
+        </w:rPr>
+        <w:t>植物在僵尸出现时开始射击，在僵尸全被消灭后停止射击</w:t>
+      </w:r>
+    </w:p>
+    <w:p>
+      <w:pPr>
+        <w:numPr>
+          <w:ilvl w:val="0"/>
+          <w:numId w:val="0"/>
+        </w:numPr>
+        <w:ind w:left="420" w:leftChars="0" w:firstLine="420" w:firstLineChars="0"/>
+        <w:jc w:val="left"/>
+        <w:rPr>
+          <w:rFonts w:hint="eastAsia" w:asciiTheme="minorEastAsia" w:hAnsiTheme="minorEastAsia" w:cstheme="minorEastAsia"/>
+          <w:b w:val="0"/>
+          <w:bCs w:val="0"/>
+          <w:sz w:val="28"/>
+          <w:szCs w:val="28"/>
+          <w:lang w:val="en-US" w:eastAsia="zh-CN"/>
+        </w:rPr>
+      </w:pPr>
+      <w:r>
+        <w:rPr>
+          <w:rFonts w:hint="eastAsia" w:asciiTheme="minorEastAsia" w:hAnsiTheme="minorEastAsia" w:cstheme="minorEastAsia"/>
+          <w:b w:val="0"/>
+          <w:bCs w:val="0"/>
+          <w:sz w:val="28"/>
+          <w:szCs w:val="28"/>
+          <w:lang w:val="en-US" w:eastAsia="zh-CN"/>
+        </w:rPr>
+        <w:t>问题描述：由于一开始植物发射子弹是通过计时器，游戏开始一段时间后自动发射，但合理的场景应该是检测到有僵尸进入发射子弹，当前的僵尸全部死亡后停止发射。</w:t>
+      </w:r>
+    </w:p>
+    <w:p>
+      <w:pPr>
+        <w:numPr>
+          <w:ilvl w:val="0"/>
+          <w:numId w:val="0"/>
+        </w:numPr>
+        <w:ind w:left="420" w:leftChars="0" w:firstLine="420" w:firstLineChars="0"/>
+        <w:jc w:val="left"/>
+        <w:rPr>
+          <w:rFonts w:hint="default" w:asciiTheme="minorEastAsia" w:hAnsiTheme="minorEastAsia" w:cstheme="minorEastAsia"/>
+          <w:b w:val="0"/>
+          <w:bCs w:val="0"/>
+          <w:sz w:val="28"/>
+          <w:szCs w:val="28"/>
+          <w:lang w:val="en-US" w:eastAsia="zh-CN"/>
+        </w:rPr>
+      </w:pPr>
+      <w:r>
+        <w:rPr>
+          <w:rFonts w:hint="eastAsia" w:asciiTheme="minorEastAsia" w:hAnsiTheme="minorEastAsia" w:cstheme="minorEastAsia"/>
+          <w:b w:val="0"/>
+          <w:bCs w:val="0"/>
+          <w:sz w:val="28"/>
+          <w:szCs w:val="28"/>
+          <w:lang w:val="en-US" w:eastAsia="zh-CN"/>
+        </w:rPr>
+        <w:t xml:space="preserve">解决办法：在草坪的最右边设置五面墙并设五个全局变量作为每一行的标志位。当僵尸走过墙时发生碰撞，墙检查到是僵尸碰撞，则将改行的标志位设为true,植物内部有个计时器，判断到标志位为true时，就会创建并发射子弹。当僵尸全部死亡时，植物的子弹就会与墙碰撞，墙检查到是子弹碰撞墙体，将改行标志为设为false,子弹就会停止创建。这样就有了僵尸进入草坪植物发射子弹，僵尸全部死亡时，植物停止攻击的动画效果。 </w:t>
+      </w:r>
     </w:p>
     <w:p>
       <w:pPr>
@@ -4120,7 +4131,7 @@
     <w:lsdException w:qFormat="1" w:unhideWhenUsed="0" w:uiPriority="0" w:semiHidden="0" w:name="Title"/>
     <w:lsdException w:unhideWhenUsed="0" w:uiPriority="0" w:semiHidden="0" w:name="Closing"/>
     <w:lsdException w:unhideWhenUsed="0" w:uiPriority="0" w:semiHidden="0" w:name="Signature"/>
-    <w:lsdException w:unhideWhenUsed="0" w:uiPriority="0" w:name="Default Paragraph Font"/>
+    <w:lsdException w:qFormat="1" w:unhideWhenUsed="0" w:uiPriority="0" w:name="Default Paragraph Font"/>
     <w:lsdException w:unhideWhenUsed="0" w:uiPriority="0" w:semiHidden="0" w:name="Body Text"/>
     <w:lsdException w:unhideWhenUsed="0" w:uiPriority="0" w:semiHidden="0" w:name="Body Text Indent"/>
     <w:lsdException w:unhideWhenUsed="0" w:uiPriority="0" w:semiHidden="0" w:name="List Continue"/>
@@ -4154,7 +4165,7 @@
     <w:lsdException w:unhideWhenUsed="0" w:uiPriority="0" w:semiHidden="0" w:name="HTML Code"/>
     <w:lsdException w:unhideWhenUsed="0" w:uiPriority="0" w:semiHidden="0" w:name="HTML Definition"/>
     <w:lsdException w:unhideWhenUsed="0" w:uiPriority="0" w:semiHidden="0" w:name="HTML Keyboard"/>
-    <w:lsdException w:unhideWhenUsed="0" w:uiPriority="0" w:semiHidden="0" w:name="HTML Preformatted"/>
+    <w:lsdException w:qFormat="1" w:unhideWhenUsed="0" w:uiPriority="0" w:semiHidden="0" w:name="HTML Preformatted"/>
     <w:lsdException w:unhideWhenUsed="0" w:uiPriority="0" w:semiHidden="0" w:name="HTML Sample"/>
     <w:lsdException w:unhideWhenUsed="0" w:uiPriority="0" w:semiHidden="0" w:name="HTML Typewriter"/>
     <w:lsdException w:unhideWhenUsed="0" w:uiPriority="0" w:semiHidden="0" w:name="HTML Variable"/>
@@ -4323,6 +4334,7 @@
   <w:style w:type="character" w:default="1" w:styleId="4">
     <w:name w:val="Default Paragraph Font"/>
     <w:semiHidden/>
+    <w:qFormat/>
     <w:uiPriority w:val="0"/>
   </w:style>
   <w:style w:type="table" w:default="1" w:styleId="3">
@@ -4342,6 +4354,7 @@
   <w:style w:type="paragraph" w:styleId="2">
     <w:name w:val="HTML Preformatted"/>
     <w:basedOn w:val="1"/>
+    <w:qFormat/>
     <w:uiPriority w:val="0"/>
     <w:pPr>
       <w:tabs>

</xml_diff>